<commit_message>
updated typology of shocks to conect with indicators
</commit_message>
<xml_diff>
--- a/docs/Leidy - Criteria and variables.docx
+++ b/docs/Leidy - Criteria and variables.docx
@@ -1,6 +1,6 @@
 
 <file path=word/document.xml><?xml version="1.0" encoding="utf-8"?>
-<w:document xmlns:wpc="http://schemas.microsoft.com/office/word/2010/wordprocessingCanvas" xmlns:cx="http://schemas.microsoft.com/office/drawing/2014/chartex" xmlns:cx1="http://schemas.microsoft.com/office/drawing/2015/9/8/chartex" xmlns:cx2="http://schemas.microsoft.com/office/drawing/2015/10/21/chartex" xmlns:cx3="http://schemas.microsoft.com/office/drawing/2016/5/9/chartex" xmlns:cx4="http://schemas.microsoft.com/office/drawing/2016/5/10/chartex" xmlns:cx5="http://schemas.microsoft.com/office/drawing/2016/5/11/chartex" xmlns:cx6="http://schemas.microsoft.com/office/drawing/2016/5/12/chartex" xmlns:cx7="http://schemas.microsoft.com/office/drawing/2016/5/13/chartex" xmlns:cx8="http://schemas.microsoft.com/office/drawing/2016/5/14/chartex" xmlns:mc="http://schemas.openxmlformats.org/markup-compatibility/2006" xmlns:aink="http://schemas.microsoft.com/office/drawing/2016/ink" xmlns:am3d="http://schemas.microsoft.com/office/drawing/2017/model3d" xmlns:o="urn:schemas-microsoft-com:office:office" xmlns:oel="http://schemas.microsoft.com/office/2019/extlst" xmlns:r="http://schemas.openxmlformats.org/officeDocument/2006/relationships" xmlns:m="http://schemas.openxmlformats.org/officeDocument/2006/math" xmlns:v="urn:schemas-microsoft-com:vml" xmlns:wp14="http://schemas.microsoft.com/office/word/2010/wordprocessingDrawing" xmlns:wp="http://schemas.openxmlformats.org/drawingml/2006/wordprocessingDrawing" xmlns:w10="urn:schemas-microsoft-com:office:word" xmlns:w="http://schemas.openxmlformats.org/wordprocessingml/2006/main" xmlns:w14="http://schemas.microsoft.com/office/word/2010/wordml" xmlns:w15="http://schemas.microsoft.com/office/word/2012/wordml" xmlns:w16cex="http://schemas.microsoft.com/office/word/2018/wordml/cex" xmlns:w16cid="http://schemas.microsoft.com/office/word/2016/wordml/cid" xmlns:w16="http://schemas.microsoft.com/office/word/2018/wordml" xmlns:w16du="http://schemas.microsoft.com/office/word/2023/wordml/word16du" xmlns:w16sdtdh="http://schemas.microsoft.com/office/word/2020/wordml/sdtdatahash" xmlns:w16se="http://schemas.microsoft.com/office/word/2015/wordml/symex" xmlns:wpg="http://schemas.microsoft.com/office/word/2010/wordprocessingGroup" xmlns:wpi="http://schemas.microsoft.com/office/word/2010/wordprocessingInk" xmlns:wne="http://schemas.microsoft.com/office/word/2006/wordml" xmlns:wps="http://schemas.microsoft.com/office/word/2010/wordprocessingShape" mc:Ignorable="w14 w15 w16se w16cid w16 w16cex w16sdtdh w16du wp14">
+<w:document xmlns:wpc="http://schemas.microsoft.com/office/word/2010/wordprocessingCanvas" xmlns:cx="http://schemas.microsoft.com/office/drawing/2014/chartex" xmlns:cx1="http://schemas.microsoft.com/office/drawing/2015/9/8/chartex" xmlns:cx2="http://schemas.microsoft.com/office/drawing/2015/10/21/chartex" xmlns:cx3="http://schemas.microsoft.com/office/drawing/2016/5/9/chartex" xmlns:cx4="http://schemas.microsoft.com/office/drawing/2016/5/10/chartex" xmlns:cx5="http://schemas.microsoft.com/office/drawing/2016/5/11/chartex" xmlns:cx6="http://schemas.microsoft.com/office/drawing/2016/5/12/chartex" xmlns:cx7="http://schemas.microsoft.com/office/drawing/2016/5/13/chartex" xmlns:cx8="http://schemas.microsoft.com/office/drawing/2016/5/14/chartex" xmlns:mc="http://schemas.openxmlformats.org/markup-compatibility/2006" xmlns:aink="http://schemas.microsoft.com/office/drawing/2016/ink" xmlns:am3d="http://schemas.microsoft.com/office/drawing/2017/model3d" xmlns:o="urn:schemas-microsoft-com:office:office" xmlns:oel="http://schemas.microsoft.com/office/2019/extlst" xmlns:r="http://schemas.openxmlformats.org/officeDocument/2006/relationships" xmlns:m="http://schemas.openxmlformats.org/officeDocument/2006/math" xmlns:v="urn:schemas-microsoft-com:vml" xmlns:wp14="http://schemas.microsoft.com/office/word/2010/wordprocessingDrawing" xmlns:wp="http://schemas.openxmlformats.org/drawingml/2006/wordprocessingDrawing" xmlns:w10="urn:schemas-microsoft-com:office:word" xmlns:w="http://schemas.openxmlformats.org/wordprocessingml/2006/main" xmlns:w14="http://schemas.microsoft.com/office/word/2010/wordml" xmlns:w15="http://schemas.microsoft.com/office/word/2012/wordml" xmlns:w16cex="http://schemas.microsoft.com/office/word/2018/wordml/cex" xmlns:w16cid="http://schemas.microsoft.com/office/word/2016/wordml/cid" xmlns:w16="http://schemas.microsoft.com/office/word/2018/wordml" xmlns:w16sdtdh="http://schemas.microsoft.com/office/word/2020/wordml/sdtdatahash" xmlns:w16se="http://schemas.microsoft.com/office/word/2015/wordml/symex" xmlns:wpg="http://schemas.microsoft.com/office/word/2010/wordprocessingGroup" xmlns:wpi="http://schemas.microsoft.com/office/word/2010/wordprocessingInk" xmlns:wne="http://schemas.microsoft.com/office/word/2006/wordml" xmlns:wps="http://schemas.microsoft.com/office/word/2010/wordprocessingShape" mc:Ignorable="w14 w15 w16se w16cid w16 w16cex w16sdtdh wp14">
   <w:body>
     <w:p>
       <w:pPr>
@@ -37,9 +37,9 @@
       <w:tblGrid>
         <w:gridCol w:w="1594"/>
         <w:gridCol w:w="2370"/>
-        <w:gridCol w:w="1985"/>
-        <w:gridCol w:w="3260"/>
-        <w:gridCol w:w="3827"/>
+        <w:gridCol w:w="2331"/>
+        <w:gridCol w:w="3870"/>
+        <w:gridCol w:w="2871"/>
       </w:tblGrid>
       <w:tr>
         <w:trPr>
@@ -99,7 +99,7 @@
         </w:tc>
         <w:tc>
           <w:tcPr>
-            <w:tcW w:w="1985" w:type="dxa"/>
+            <w:tcW w:w="2331" w:type="dxa"/>
           </w:tcPr>
           <w:p>
             <w:pPr>
@@ -141,7 +141,7 @@
         </w:tc>
         <w:tc>
           <w:tcPr>
-            <w:tcW w:w="3260" w:type="dxa"/>
+            <w:tcW w:w="3870" w:type="dxa"/>
           </w:tcPr>
           <w:p>
             <w:pPr>
@@ -165,7 +165,7 @@
         </w:tc>
         <w:tc>
           <w:tcPr>
-            <w:tcW w:w="3827" w:type="dxa"/>
+            <w:tcW w:w="2871" w:type="dxa"/>
           </w:tcPr>
           <w:p>
             <w:pPr>
@@ -261,7 +261,7 @@
         </w:tc>
         <w:tc>
           <w:tcPr>
-            <w:tcW w:w="1985" w:type="dxa"/>
+            <w:tcW w:w="2331" w:type="dxa"/>
           </w:tcPr>
           <w:p>
             <w:pPr>
@@ -364,7 +364,29 @@
                 <w:szCs w:val="24"/>
                 <w:lang w:val="en-US"/>
               </w:rPr>
-              <w:t xml:space="preserve"> &amp; Huijts, </w:t>
+              <w:t xml:space="preserve"> &amp; </w:t>
+            </w:r>
+            <w:proofErr w:type="spellStart"/>
+            <w:r>
+              <w:rPr>
+                <w:rFonts w:ascii="Times New Roman" w:hAnsi="Times New Roman" w:cs="Times New Roman"/>
+                <w:kern w:val="0"/>
+                <w:sz w:val="24"/>
+                <w:szCs w:val="24"/>
+                <w:lang w:val="en-US"/>
+              </w:rPr>
+              <w:t>Huijts</w:t>
+            </w:r>
+            <w:proofErr w:type="spellEnd"/>
+            <w:r>
+              <w:rPr>
+                <w:rFonts w:ascii="Times New Roman" w:hAnsi="Times New Roman" w:cs="Times New Roman"/>
+                <w:kern w:val="0"/>
+                <w:sz w:val="24"/>
+                <w:szCs w:val="24"/>
+                <w:lang w:val="en-US"/>
+              </w:rPr>
+              <w:t xml:space="preserve">, </w:t>
             </w:r>
             <w:r>
               <w:rPr>
@@ -390,7 +412,7 @@
         </w:tc>
         <w:tc>
           <w:tcPr>
-            <w:tcW w:w="3260" w:type="dxa"/>
+            <w:tcW w:w="3870" w:type="dxa"/>
           </w:tcPr>
           <w:p>
             <w:pPr>
@@ -408,37 +430,13 @@
                 <w:lang w:val="en-US" w:eastAsia="es-CO"/>
                 <w14:ligatures w14:val="none"/>
               </w:rPr>
-              <w:t xml:space="preserve">News reporting on corruption scandals, government officials' resignations, </w:t>
-            </w:r>
-            <w:proofErr w:type="gramStart"/>
-            <w:r>
-              <w:rPr>
-                <w:rFonts w:ascii="Times New Roman" w:eastAsia="Times New Roman" w:hAnsi="Times New Roman" w:cs="Times New Roman"/>
-                <w:kern w:val="0"/>
-                <w:sz w:val="24"/>
-                <w:szCs w:val="24"/>
-                <w:lang w:val="en-US" w:eastAsia="es-CO"/>
-                <w14:ligatures w14:val="none"/>
-              </w:rPr>
-              <w:t>protests against</w:t>
-            </w:r>
-            <w:proofErr w:type="gramEnd"/>
-            <w:r>
-              <w:rPr>
-                <w:rFonts w:ascii="Times New Roman" w:eastAsia="Times New Roman" w:hAnsi="Times New Roman" w:cs="Times New Roman"/>
-                <w:kern w:val="0"/>
-                <w:sz w:val="24"/>
-                <w:szCs w:val="24"/>
-                <w:lang w:val="en-US" w:eastAsia="es-CO"/>
-                <w14:ligatures w14:val="none"/>
-              </w:rPr>
-              <w:t xml:space="preserve"> the government, abuse of power, and impunity within institutions can provide insights into trust in institutions.</w:t>
+              <w:t>News reporting on corruption scandals, government officials' resignations, protests against the government, abuse of power, and impunity within institutions can provide insights into trust in institutions.</w:t>
             </w:r>
           </w:p>
         </w:tc>
         <w:tc>
           <w:tcPr>
-            <w:tcW w:w="3827" w:type="dxa"/>
+            <w:tcW w:w="2871" w:type="dxa"/>
           </w:tcPr>
           <w:p>
             <w:pPr>
@@ -450,17 +448,6 @@
                 <w:lang w:val="en-US"/>
               </w:rPr>
             </w:pPr>
-            <w:r>
-              <w:rPr>
-                <w:rFonts w:ascii="Times New Roman" w:hAnsi="Times New Roman" w:cs="Times New Roman"/>
-                <w:b/>
-                <w:bCs/>
-                <w:sz w:val="24"/>
-                <w:szCs w:val="24"/>
-                <w:lang w:val="en-US"/>
-              </w:rPr>
-              <w:t xml:space="preserve">World Bank Group: </w:t>
-            </w:r>
             <w:hyperlink r:id="rId7" w:history="1">
               <w:r>
                 <w:rPr>
@@ -470,9 +457,60 @@
                   <w:szCs w:val="24"/>
                   <w:lang w:val="en-US"/>
                 </w:rPr>
-                <w:t>https://www.worldbank.org/en/publication/worldwide-governance-indicators</w:t>
+                <w:t>World Ban</w:t>
+              </w:r>
+              <w:r>
+                <w:rPr>
+                  <w:rStyle w:val="Hyperlink"/>
+                  <w:rFonts w:ascii="Times New Roman" w:hAnsi="Times New Roman" w:cs="Times New Roman"/>
+                  <w:sz w:val="24"/>
+                  <w:szCs w:val="24"/>
+                  <w:lang w:val="en-US"/>
+                </w:rPr>
+                <w:t>k</w:t>
+              </w:r>
+              <w:r>
+                <w:rPr>
+                  <w:rStyle w:val="Hyperlink"/>
+                  <w:rFonts w:ascii="Times New Roman" w:hAnsi="Times New Roman" w:cs="Times New Roman"/>
+                  <w:sz w:val="24"/>
+                  <w:szCs w:val="24"/>
+                  <w:lang w:val="en-US"/>
+                </w:rPr>
+                <w:t xml:space="preserve"> G</w:t>
+              </w:r>
+              <w:r>
+                <w:rPr>
+                  <w:rStyle w:val="Hyperlink"/>
+                  <w:rFonts w:ascii="Times New Roman" w:hAnsi="Times New Roman" w:cs="Times New Roman"/>
+                  <w:sz w:val="24"/>
+                  <w:szCs w:val="24"/>
+                  <w:lang w:val="en-US"/>
+                </w:rPr>
+                <w:t>r</w:t>
+              </w:r>
+              <w:r>
+                <w:rPr>
+                  <w:rStyle w:val="Hyperlink"/>
+                  <w:rFonts w:ascii="Times New Roman" w:hAnsi="Times New Roman" w:cs="Times New Roman"/>
+                  <w:sz w:val="24"/>
+                  <w:szCs w:val="24"/>
+                  <w:lang w:val="en-US"/>
+                </w:rPr>
+                <w:t>oup</w:t>
               </w:r>
             </w:hyperlink>
+          </w:p>
+          <w:p>
+            <w:pPr>
+              <w:spacing w:line="276" w:lineRule="auto"/>
+              <w:rPr>
+                <w:rFonts w:ascii="Times New Roman" w:hAnsi="Times New Roman" w:cs="Times New Roman"/>
+                <w:sz w:val="24"/>
+                <w:szCs w:val="24"/>
+                <w:lang w:val="en-US"/>
+              </w:rPr>
+            </w:pPr>
             <w:hyperlink r:id="rId8" w:history="1">
               <w:r>
                 <w:rPr>
@@ -482,41 +520,49 @@
                   <w:szCs w:val="24"/>
                   <w:lang w:val="en-US"/>
                 </w:rPr>
-                <w:t xml:space="preserve"> /</w:t>
+                <w:t>World Justice p</w:t>
+              </w:r>
+              <w:r>
+                <w:rPr>
+                  <w:rStyle w:val="Hyperlink"/>
+                  <w:rFonts w:ascii="Times New Roman" w:hAnsi="Times New Roman" w:cs="Times New Roman"/>
+                  <w:sz w:val="24"/>
+                  <w:szCs w:val="24"/>
+                  <w:lang w:val="en-US"/>
+                </w:rPr>
+                <w:t>r</w:t>
+              </w:r>
+              <w:r>
+                <w:rPr>
+                  <w:rStyle w:val="Hyperlink"/>
+                  <w:rFonts w:ascii="Times New Roman" w:hAnsi="Times New Roman" w:cs="Times New Roman"/>
+                  <w:sz w:val="24"/>
+                  <w:szCs w:val="24"/>
+                  <w:lang w:val="en-US"/>
+                </w:rPr>
+                <w:t>oject</w:t>
               </w:r>
             </w:hyperlink>
             <w:r>
               <w:rPr>
-                <w:rStyle w:val="Hyperlink"/>
-                <w:rFonts w:ascii="Times New Roman" w:hAnsi="Times New Roman" w:cs="Times New Roman"/>
-                <w:color w:val="auto"/>
-                <w:sz w:val="24"/>
-                <w:szCs w:val="24"/>
-                <w:u w:val="none"/>
+                <w:rFonts w:ascii="Times New Roman" w:hAnsi="Times New Roman" w:cs="Times New Roman"/>
+                <w:sz w:val="24"/>
+                <w:szCs w:val="24"/>
                 <w:lang w:val="en-US"/>
               </w:rPr>
               <w:t xml:space="preserve"> </w:t>
             </w:r>
-            <w:r>
-              <w:rPr>
-                <w:rFonts w:ascii="Times New Roman" w:hAnsi="Times New Roman" w:cs="Times New Roman"/>
-                <w:b/>
-                <w:bCs/>
-                <w:sz w:val="24"/>
-                <w:szCs w:val="24"/>
-                <w:lang w:val="en-US"/>
-              </w:rPr>
-              <w:t>World Justice project:</w:t>
-            </w:r>
-            <w:r>
-              <w:rPr>
-                <w:rFonts w:ascii="Times New Roman" w:hAnsi="Times New Roman" w:cs="Times New Roman"/>
-                <w:sz w:val="24"/>
-                <w:szCs w:val="24"/>
-                <w:lang w:val="en-US"/>
-              </w:rPr>
-              <w:t xml:space="preserve"> </w:t>
-            </w:r>
+          </w:p>
+          <w:p>
+            <w:pPr>
+              <w:spacing w:line="276" w:lineRule="auto"/>
+              <w:rPr>
+                <w:rFonts w:ascii="Times New Roman" w:hAnsi="Times New Roman" w:cs="Times New Roman"/>
+                <w:sz w:val="24"/>
+                <w:szCs w:val="24"/>
+                <w:lang w:val="en-US"/>
+              </w:rPr>
+            </w:pPr>
             <w:hyperlink r:id="rId9" w:history="1">
               <w:r>
                 <w:rPr>
@@ -526,42 +572,8 @@
                   <w:szCs w:val="24"/>
                   <w:lang w:val="en-US"/>
                 </w:rPr>
-                <w:t>https://worldjusticeproject.org/rule-of-law-index/</w:t>
+                <w:t>Economist Inte</w:t>
               </w:r>
-            </w:hyperlink>
-          </w:p>
-          <w:p>
-            <w:pPr>
-              <w:spacing w:line="276" w:lineRule="auto"/>
-              <w:rPr>
-                <w:rFonts w:ascii="Times New Roman" w:hAnsi="Times New Roman" w:cs="Times New Roman"/>
-                <w:b/>
-                <w:bCs/>
-                <w:sz w:val="24"/>
-                <w:szCs w:val="24"/>
-                <w:lang w:val="en-US"/>
-              </w:rPr>
-            </w:pPr>
-            <w:r>
-              <w:rPr>
-                <w:rFonts w:ascii="Times New Roman" w:hAnsi="Times New Roman" w:cs="Times New Roman"/>
-                <w:b/>
-                <w:bCs/>
-                <w:sz w:val="24"/>
-                <w:szCs w:val="24"/>
-                <w:lang w:val="en-US"/>
-              </w:rPr>
-              <w:t>Economist Intelligence Unit:</w:t>
-            </w:r>
-          </w:p>
-          <w:p>
-            <w:pPr>
-              <w:spacing w:line="276" w:lineRule="auto"/>
-              <w:rPr>
-                <w:lang w:val="en-US"/>
-              </w:rPr>
-            </w:pPr>
-            <w:hyperlink r:id="rId10" w:history="1">
               <w:r>
                 <w:rPr>
                   <w:rStyle w:val="Hyperlink"/>
@@ -570,9 +582,27 @@
                   <w:szCs w:val="24"/>
                   <w:lang w:val="en-US"/>
                 </w:rPr>
-                <w:t>https://www.eiu.com/n/campaigns/democracy-index-2023/</w:t>
+                <w:t>l</w:t>
+              </w:r>
+              <w:r>
+                <w:rPr>
+                  <w:rStyle w:val="Hyperlink"/>
+                  <w:rFonts w:ascii="Times New Roman" w:hAnsi="Times New Roman" w:cs="Times New Roman"/>
+                  <w:sz w:val="24"/>
+                  <w:szCs w:val="24"/>
+                  <w:lang w:val="en-US"/>
+                </w:rPr>
+                <w:t>ligence Unit</w:t>
               </w:r>
             </w:hyperlink>
+          </w:p>
+          <w:p>
+            <w:pPr>
+              <w:spacing w:line="276" w:lineRule="auto"/>
+              <w:rPr>
+                <w:lang w:val="en-US"/>
+              </w:rPr>
+            </w:pPr>
           </w:p>
         </w:tc>
       </w:tr>
@@ -630,7 +660,7 @@
         </w:tc>
         <w:tc>
           <w:tcPr>
-            <w:tcW w:w="1985" w:type="dxa"/>
+            <w:tcW w:w="2331" w:type="dxa"/>
           </w:tcPr>
           <w:p>
             <w:pPr>
@@ -716,7 +746,7 @@
         </w:tc>
         <w:tc>
           <w:tcPr>
-            <w:tcW w:w="3260" w:type="dxa"/>
+            <w:tcW w:w="3870" w:type="dxa"/>
           </w:tcPr>
           <w:p>
             <w:pPr>
@@ -735,7 +765,7 @@
         </w:tc>
         <w:tc>
           <w:tcPr>
-            <w:tcW w:w="3827" w:type="dxa"/>
+            <w:tcW w:w="2871" w:type="dxa"/>
           </w:tcPr>
           <w:p>
             <w:pPr>
@@ -744,29 +774,56 @@
                 <w:rFonts w:ascii="Times New Roman" w:hAnsi="Times New Roman" w:cs="Times New Roman"/>
                 <w:sz w:val="24"/>
                 <w:szCs w:val="24"/>
-                <w:lang w:val="en-US"/>
-              </w:rPr>
-            </w:pPr>
-            <w:r>
-              <w:rPr>
-                <w:rFonts w:ascii="Times New Roman" w:hAnsi="Times New Roman" w:cs="Times New Roman"/>
-                <w:b/>
-                <w:bCs/>
-                <w:sz w:val="24"/>
-                <w:szCs w:val="24"/>
-                <w:lang w:val="en-US"/>
-              </w:rPr>
-              <w:t>European Values:</w:t>
-            </w:r>
-            <w:r>
-              <w:rPr>
-                <w:rFonts w:ascii="Times New Roman" w:hAnsi="Times New Roman" w:cs="Times New Roman"/>
-                <w:sz w:val="24"/>
-                <w:szCs w:val="24"/>
-                <w:lang w:val="en-US"/>
+              </w:rPr>
+            </w:pPr>
+            <w:hyperlink r:id="rId10" w:history="1">
+              <w:r>
+                <w:rPr>
+                  <w:rStyle w:val="Hyperlink"/>
+                  <w:rFonts w:ascii="Times New Roman" w:hAnsi="Times New Roman" w:cs="Times New Roman"/>
+                  <w:sz w:val="24"/>
+                  <w:szCs w:val="24"/>
+                </w:rPr>
+                <w:t xml:space="preserve">European </w:t>
+              </w:r>
+              <w:r>
+                <w:rPr>
+                  <w:rStyle w:val="Hyperlink"/>
+                  <w:rFonts w:ascii="Times New Roman" w:hAnsi="Times New Roman" w:cs="Times New Roman"/>
+                  <w:sz w:val="24"/>
+                  <w:szCs w:val="24"/>
+                </w:rPr>
+                <w:t>V</w:t>
+              </w:r>
+              <w:r>
+                <w:rPr>
+                  <w:rStyle w:val="Hyperlink"/>
+                  <w:rFonts w:ascii="Times New Roman" w:hAnsi="Times New Roman" w:cs="Times New Roman"/>
+                  <w:sz w:val="24"/>
+                  <w:szCs w:val="24"/>
+                </w:rPr>
+                <w:t>alues</w:t>
+              </w:r>
+            </w:hyperlink>
+            <w:r>
+              <w:rPr>
+                <w:rFonts w:ascii="Times New Roman" w:hAnsi="Times New Roman" w:cs="Times New Roman"/>
+                <w:sz w:val="24"/>
+                <w:szCs w:val="24"/>
               </w:rPr>
               <w:t xml:space="preserve"> </w:t>
             </w:r>
+          </w:p>
+          <w:p>
+            <w:pPr>
+              <w:spacing w:line="276" w:lineRule="auto"/>
+              <w:rPr>
+                <w:rFonts w:ascii="Times New Roman" w:hAnsi="Times New Roman" w:cs="Times New Roman"/>
+                <w:sz w:val="24"/>
+                <w:szCs w:val="24"/>
+                <w:lang w:val="en-US"/>
+              </w:rPr>
+            </w:pPr>
             <w:hyperlink r:id="rId11" w:history="1">
               <w:r>
                 <w:rPr>
@@ -776,32 +833,8 @@
                   <w:szCs w:val="24"/>
                   <w:lang w:val="en-US"/>
                 </w:rPr>
-                <w:t>https://europeanvaluesstudy.eu/education-dissemination-publications/evs-publications/european-values-series/</w:t>
+                <w:t>World Va</w:t>
               </w:r>
-            </w:hyperlink>
-          </w:p>
-          <w:p>
-            <w:pPr>
-              <w:spacing w:line="276" w:lineRule="auto"/>
-              <w:rPr>
-                <w:rFonts w:ascii="Times New Roman" w:hAnsi="Times New Roman" w:cs="Times New Roman"/>
-                <w:sz w:val="24"/>
-                <w:szCs w:val="24"/>
-                <w:lang w:val="en-US"/>
-              </w:rPr>
-            </w:pPr>
-            <w:r>
-              <w:rPr>
-                <w:rFonts w:ascii="Times New Roman" w:hAnsi="Times New Roman" w:cs="Times New Roman"/>
-                <w:b/>
-                <w:bCs/>
-                <w:sz w:val="24"/>
-                <w:szCs w:val="24"/>
-                <w:lang w:val="en-US"/>
-              </w:rPr>
-              <w:t xml:space="preserve">World Values Survey: </w:t>
-            </w:r>
-            <w:hyperlink r:id="rId12" w:history="1">
               <w:r>
                 <w:rPr>
                   <w:rStyle w:val="Hyperlink"/>
@@ -810,9 +843,28 @@
                   <w:szCs w:val="24"/>
                   <w:lang w:val="en-US"/>
                 </w:rPr>
-                <w:t>https://www.worldvaluessurvey.org/wvs.jsp</w:t>
+                <w:t>l</w:t>
+              </w:r>
+              <w:r>
+                <w:rPr>
+                  <w:rStyle w:val="Hyperlink"/>
+                  <w:rFonts w:ascii="Times New Roman" w:hAnsi="Times New Roman" w:cs="Times New Roman"/>
+                  <w:sz w:val="24"/>
+                  <w:szCs w:val="24"/>
+                  <w:lang w:val="en-US"/>
+                </w:rPr>
+                <w:t>ues Survey</w:t>
               </w:r>
             </w:hyperlink>
+            <w:r>
+              <w:rPr>
+                <w:rFonts w:ascii="Times New Roman" w:hAnsi="Times New Roman" w:cs="Times New Roman"/>
+                <w:sz w:val="24"/>
+                <w:szCs w:val="24"/>
+                <w:lang w:val="en-US"/>
+              </w:rPr>
+              <w:t xml:space="preserve"> </w:t>
+            </w:r>
           </w:p>
         </w:tc>
       </w:tr>
@@ -837,19 +889,7 @@
                 <w:szCs w:val="24"/>
                 <w:lang w:val="en-US"/>
               </w:rPr>
-              <w:t>Collapse involves substantial losses of social–</w:t>
-            </w:r>
-            <w:r>
-              <w:rPr>
-                <w:rFonts w:ascii="Times New Roman" w:hAnsi="Times New Roman" w:cs="Times New Roman"/>
-                <w:b/>
-                <w:bCs/>
-                <w:sz w:val="24"/>
-                <w:szCs w:val="24"/>
-                <w:lang w:val="en-US"/>
-              </w:rPr>
-              <w:lastRenderedPageBreak/>
-              <w:t>ecological capital</w:t>
+              <w:t>Collapse involves substantial losses of social–ecological capital</w:t>
             </w:r>
           </w:p>
         </w:tc>
@@ -876,8 +916,7 @@
                 <w:lang w:val="en-US" w:eastAsia="es-CO"/>
                 <w14:ligatures w14:val="none"/>
               </w:rPr>
-              <w:lastRenderedPageBreak/>
-              <w:t xml:space="preserve">In a social system, the substantial loss of social capital could imply a comprehensive decrease in key social </w:t>
+              <w:t xml:space="preserve">In a social system, the substantial loss of social capital could imply a comprehensive decrease in key social resources, encompassing mutual trust, social networks, civic participation, </w:t>
             </w:r>
             <w:r>
               <w:rPr>
@@ -889,7 +928,7 @@
                 <w14:ligatures w14:val="none"/>
               </w:rPr>
               <w:lastRenderedPageBreak/>
-              <w:t>resources, encompassing mutual trust, social networks, civic participation, community solidarity, and human capital.</w:t>
+              <w:t>community solidarity, and human capital.</w:t>
             </w:r>
           </w:p>
           <w:p>
@@ -907,7 +946,7 @@
         </w:tc>
         <w:tc>
           <w:tcPr>
-            <w:tcW w:w="1985" w:type="dxa"/>
+            <w:tcW w:w="2331" w:type="dxa"/>
           </w:tcPr>
           <w:p>
             <w:pPr>
@@ -970,8 +1009,9 @@
                 <w:lang w:val="en-US" w:eastAsia="es-CO"/>
                 <w14:ligatures w14:val="none"/>
               </w:rPr>
-              <w:t xml:space="preserve">Perkins &amp; Long, 2002; Putnam, 2001; Almedom, </w:t>
-            </w:r>
+              <w:t xml:space="preserve">Perkins &amp; Long, 2002; Putnam, 2001; </w:t>
+            </w:r>
+            <w:proofErr w:type="spellStart"/>
             <w:r>
               <w:rPr>
                 <w:rFonts w:ascii="Times New Roman" w:eastAsia="Times New Roman" w:hAnsi="Times New Roman" w:cs="Times New Roman"/>
@@ -981,9 +1021,9 @@
                 <w:lang w:val="en-US" w:eastAsia="es-CO"/>
                 <w14:ligatures w14:val="none"/>
               </w:rPr>
-              <w:lastRenderedPageBreak/>
-              <w:t>2005</w:t>
-            </w:r>
+              <w:t>Almedom</w:t>
+            </w:r>
+            <w:proofErr w:type="spellEnd"/>
             <w:r>
               <w:rPr>
                 <w:rFonts w:ascii="Times New Roman" w:eastAsia="Times New Roman" w:hAnsi="Times New Roman" w:cs="Times New Roman"/>
@@ -993,7 +1033,7 @@
                 <w:lang w:val="en-US" w:eastAsia="es-CO"/>
                 <w14:ligatures w14:val="none"/>
               </w:rPr>
-              <w:t xml:space="preserve">; </w:t>
+              <w:t>, 2005</w:t>
             </w:r>
             <w:r>
               <w:rPr>
@@ -1004,7 +1044,7 @@
                 <w:lang w:val="en-US" w:eastAsia="es-CO"/>
                 <w14:ligatures w14:val="none"/>
               </w:rPr>
-              <w:t>Chan et al., 2006</w:t>
+              <w:t>; Chan et al., 2006</w:t>
             </w:r>
             <w:r>
               <w:rPr>
@@ -1029,7 +1069,7 @@
         </w:tc>
         <w:tc>
           <w:tcPr>
-            <w:tcW w:w="3260" w:type="dxa"/>
+            <w:tcW w:w="3870" w:type="dxa"/>
           </w:tcPr>
           <w:p>
             <w:pPr>
@@ -1047,7 +1087,6 @@
                 <w:lang w:val="en-US" w:eastAsia="es-CO"/>
                 <w14:ligatures w14:val="none"/>
               </w:rPr>
-              <w:lastRenderedPageBreak/>
               <w:t>Decreased participation in community activities and social support networks can signal a decline in social capital or cohesion.</w:t>
             </w:r>
             <w:r>
@@ -1065,7 +1104,7 @@
                 <w:lang w:val="en-US" w:eastAsia="es-CO"/>
                 <w14:ligatures w14:val="none"/>
               </w:rPr>
-              <w:t xml:space="preserve">The news could also highlight </w:t>
+              <w:t xml:space="preserve">The news could also highlight community leaders who emerge during times of crisis to mobilize others, encourage citizen participation, and promote collaboration among different groups and the implementation of </w:t>
             </w:r>
             <w:r>
               <w:rPr>
@@ -1077,7 +1116,7 @@
                 <w14:ligatures w14:val="none"/>
               </w:rPr>
               <w:lastRenderedPageBreak/>
-              <w:t>community leaders who emerge during times of crisis to mobilize others, encourage citizen participation, and promote collaboration among different groups and the implementation of community or social development programs.</w:t>
+              <w:t>community or social development programs.</w:t>
             </w:r>
           </w:p>
           <w:p>
@@ -1100,42 +1139,58 @@
         </w:tc>
         <w:tc>
           <w:tcPr>
-            <w:tcW w:w="3827" w:type="dxa"/>
+            <w:tcW w:w="2871" w:type="dxa"/>
           </w:tcPr>
           <w:p>
             <w:pPr>
               <w:spacing w:line="276" w:lineRule="auto"/>
               <w:rPr>
                 <w:rFonts w:ascii="Times New Roman" w:hAnsi="Times New Roman" w:cs="Times New Roman"/>
-                <w:b/>
-                <w:bCs/>
-                <w:sz w:val="24"/>
-                <w:szCs w:val="24"/>
-                <w:lang w:val="en-US"/>
-              </w:rPr>
-            </w:pPr>
-            <w:r>
-              <w:rPr>
-                <w:rFonts w:ascii="Times New Roman" w:hAnsi="Times New Roman" w:cs="Times New Roman"/>
-                <w:b/>
-                <w:bCs/>
-                <w:color w:val="212529"/>
-                <w:sz w:val="24"/>
-                <w:szCs w:val="24"/>
-                <w:shd w:val="clear" w:color="auto" w:fill="F7F9FC"/>
-                <w:lang w:val="en-US"/>
-              </w:rPr>
-              <w:lastRenderedPageBreak/>
-              <w:t>Social Cohesion and Reconciliation (SCORE) Index:</w:t>
-            </w:r>
+                <w:sz w:val="24"/>
+                <w:szCs w:val="24"/>
+                <w:lang w:val="en-US"/>
+              </w:rPr>
+            </w:pPr>
+            <w:hyperlink r:id="rId12" w:history="1">
+              <w:r>
+                <w:rPr>
+                  <w:rStyle w:val="Hyperlink"/>
+                  <w:rFonts w:ascii="Times New Roman" w:hAnsi="Times New Roman" w:cs="Times New Roman"/>
+                  <w:sz w:val="24"/>
+                  <w:szCs w:val="24"/>
+                  <w:shd w:val="clear" w:color="auto" w:fill="F7F9FC"/>
+                  <w:lang w:val="en-US"/>
+                </w:rPr>
+                <w:t>Social C</w:t>
+              </w:r>
+              <w:r>
+                <w:rPr>
+                  <w:rStyle w:val="Hyperlink"/>
+                  <w:rFonts w:ascii="Times New Roman" w:hAnsi="Times New Roman" w:cs="Times New Roman"/>
+                  <w:sz w:val="24"/>
+                  <w:szCs w:val="24"/>
+                  <w:shd w:val="clear" w:color="auto" w:fill="F7F9FC"/>
+                  <w:lang w:val="en-US"/>
+                </w:rPr>
+                <w:t>o</w:t>
+              </w:r>
+              <w:r>
+                <w:rPr>
+                  <w:rStyle w:val="Hyperlink"/>
+                  <w:rFonts w:ascii="Times New Roman" w:hAnsi="Times New Roman" w:cs="Times New Roman"/>
+                  <w:sz w:val="24"/>
+                  <w:szCs w:val="24"/>
+                  <w:shd w:val="clear" w:color="auto" w:fill="F7F9FC"/>
+                  <w:lang w:val="en-US"/>
+                </w:rPr>
+                <w:t>hesion and Reconciliation (SCORE) Index</w:t>
+              </w:r>
+            </w:hyperlink>
           </w:p>
           <w:p>
             <w:pPr>
               <w:spacing w:line="276" w:lineRule="auto"/>
               <w:rPr>
-                <w:rFonts w:ascii="Times New Roman" w:hAnsi="Times New Roman" w:cs="Times New Roman"/>
-                <w:sz w:val="24"/>
-                <w:szCs w:val="24"/>
                 <w:lang w:val="en-US"/>
               </w:rPr>
             </w:pPr>
@@ -1148,9 +1203,35 @@
                   <w:szCs w:val="24"/>
                   <w:lang w:val="en-US"/>
                 </w:rPr>
-                <w:t>https://app.scoreforpeace.org/</w:t>
+                <w:t>Social C</w:t>
+              </w:r>
+              <w:r>
+                <w:rPr>
+                  <w:rStyle w:val="Hyperlink"/>
+                  <w:rFonts w:ascii="Times New Roman" w:hAnsi="Times New Roman" w:cs="Times New Roman"/>
+                  <w:sz w:val="24"/>
+                  <w:szCs w:val="24"/>
+                  <w:lang w:val="en-US"/>
+                </w:rPr>
+                <w:t>a</w:t>
+              </w:r>
+              <w:r>
+                <w:rPr>
+                  <w:rStyle w:val="Hyperlink"/>
+                  <w:rFonts w:ascii="Times New Roman" w:hAnsi="Times New Roman" w:cs="Times New Roman"/>
+                  <w:sz w:val="24"/>
+                  <w:szCs w:val="24"/>
+                  <w:lang w:val="en-US"/>
+                </w:rPr>
+                <w:t>pital Index</w:t>
               </w:r>
             </w:hyperlink>
+            <w:r>
+              <w:rPr>
+                <w:lang w:val="en-US"/>
+              </w:rPr>
+              <w:t xml:space="preserve"> </w:t>
+            </w:r>
           </w:p>
           <w:p>
             <w:pPr>
@@ -1162,34 +1243,6 @@
                 <w:lang w:val="en-US"/>
               </w:rPr>
             </w:pPr>
-            <w:r>
-              <w:rPr>
-                <w:rFonts w:ascii="Times New Roman" w:hAnsi="Times New Roman" w:cs="Times New Roman"/>
-                <w:b/>
-                <w:bCs/>
-                <w:sz w:val="24"/>
-                <w:szCs w:val="24"/>
-                <w:lang w:val="en-US"/>
-              </w:rPr>
-              <w:t>Social Capital Index</w:t>
-            </w:r>
-            <w:r>
-              <w:rPr>
-                <w:rFonts w:ascii="Times New Roman" w:hAnsi="Times New Roman" w:cs="Times New Roman"/>
-                <w:b/>
-                <w:bCs/>
-                <w:sz w:val="24"/>
-                <w:szCs w:val="24"/>
-                <w:lang w:val="en-US"/>
-              </w:rPr>
-              <w:t>:</w:t>
-            </w:r>
-            <w:r>
-              <w:rPr>
-                <w:lang w:val="en-US"/>
-              </w:rPr>
-              <w:t xml:space="preserve"> </w:t>
-            </w:r>
             <w:hyperlink r:id="rId14" w:history="1">
               <w:r>
                 <w:rPr>
@@ -1199,7 +1252,7 @@
                   <w:szCs w:val="24"/>
                   <w:lang w:val="en-US"/>
                 </w:rPr>
-                <w:t>https://solability.com/the-global-</w:t>
+                <w:t>Civic En</w:t>
               </w:r>
               <w:r>
                 <w:rPr>
@@ -1209,33 +1262,8 @@
                   <w:szCs w:val="24"/>
                   <w:lang w:val="en-US"/>
                 </w:rPr>
-                <w:lastRenderedPageBreak/>
-                <w:t>sustainable-competitiveness-index/the-index/social-capital</w:t>
+                <w:t>g</w:t>
               </w:r>
-            </w:hyperlink>
-          </w:p>
-          <w:p>
-            <w:pPr>
-              <w:spacing w:line="276" w:lineRule="auto"/>
-              <w:rPr>
-                <w:rFonts w:ascii="Times New Roman" w:hAnsi="Times New Roman" w:cs="Times New Roman"/>
-                <w:sz w:val="24"/>
-                <w:szCs w:val="24"/>
-                <w:lang w:val="en-US"/>
-              </w:rPr>
-            </w:pPr>
-            <w:r>
-              <w:rPr>
-                <w:rFonts w:ascii="Times New Roman" w:hAnsi="Times New Roman" w:cs="Times New Roman"/>
-                <w:b/>
-                <w:bCs/>
-                <w:sz w:val="24"/>
-                <w:szCs w:val="24"/>
-                <w:lang w:val="en-US"/>
-              </w:rPr>
-              <w:t xml:space="preserve">Civic Engagement: </w:t>
-            </w:r>
-            <w:hyperlink r:id="rId15" w:history="1">
               <w:r>
                 <w:rPr>
                   <w:rStyle w:val="Hyperlink"/>
@@ -1244,9 +1272,18 @@
                   <w:szCs w:val="24"/>
                   <w:lang w:val="en-US"/>
                 </w:rPr>
-                <w:t>https://www.oecdbetterlifeindex.org/topics/civic-engagement/</w:t>
+                <w:t>agement</w:t>
               </w:r>
             </w:hyperlink>
+            <w:r>
+              <w:rPr>
+                <w:rFonts w:ascii="Times New Roman" w:hAnsi="Times New Roman" w:cs="Times New Roman"/>
+                <w:sz w:val="24"/>
+                <w:szCs w:val="24"/>
+                <w:lang w:val="en-US"/>
+              </w:rPr>
+              <w:t xml:space="preserve"> </w:t>
+            </w:r>
           </w:p>
         </w:tc>
       </w:tr>
@@ -1272,7 +1309,6 @@
                 <w:szCs w:val="24"/>
                 <w:lang w:val="en-US"/>
               </w:rPr>
-              <w:lastRenderedPageBreak/>
               <w:t>The consequences of collapse must be lasting</w:t>
             </w:r>
           </w:p>
@@ -1305,7 +1341,7 @@
         </w:tc>
         <w:tc>
           <w:tcPr>
-            <w:tcW w:w="1985" w:type="dxa"/>
+            <w:tcW w:w="2331" w:type="dxa"/>
           </w:tcPr>
           <w:p>
             <w:pPr>
@@ -1319,6 +1355,7 @@
                 <w14:ligatures w14:val="none"/>
               </w:rPr>
             </w:pPr>
+            <w:proofErr w:type="spellStart"/>
             <w:r>
               <w:rPr>
                 <w:rFonts w:ascii="Times New Roman" w:eastAsia="Times New Roman" w:hAnsi="Times New Roman" w:cs="Times New Roman"/>
@@ -1330,7 +1367,21 @@
                 <w:lang w:eastAsia="es-CO"/>
                 <w14:ligatures w14:val="none"/>
               </w:rPr>
-              <w:t>Economic capital</w:t>
+              <w:t>Economic</w:t>
+            </w:r>
+            <w:proofErr w:type="spellEnd"/>
+            <w:r>
+              <w:rPr>
+                <w:rFonts w:ascii="Times New Roman" w:eastAsia="Times New Roman" w:hAnsi="Times New Roman" w:cs="Times New Roman"/>
+                <w:b/>
+                <w:bCs/>
+                <w:kern w:val="0"/>
+                <w:sz w:val="24"/>
+                <w:szCs w:val="24"/>
+                <w:lang w:eastAsia="es-CO"/>
+                <w14:ligatures w14:val="none"/>
+              </w:rPr>
+              <w:t xml:space="preserve"> capital</w:t>
             </w:r>
           </w:p>
           <w:p>
@@ -1376,6 +1427,7 @@
               </w:rPr>
               <w:t xml:space="preserve"> </w:t>
             </w:r>
+            <w:proofErr w:type="spellStart"/>
             <w:r>
               <w:rPr>
                 <w:rFonts w:ascii="Times New Roman" w:hAnsi="Times New Roman" w:cs="Times New Roman"/>
@@ -1407,8 +1459,9 @@
                 <w:shd w:val="clear" w:color="auto" w:fill="FFFFFF"/>
                 <w:lang w:val="en-US"/>
               </w:rPr>
-              <w:t>quist et al., 2012</w:t>
-            </w:r>
+              <w:t>quist</w:t>
+            </w:r>
+            <w:proofErr w:type="spellEnd"/>
             <w:r>
               <w:rPr>
                 <w:rFonts w:ascii="Times New Roman" w:hAnsi="Times New Roman" w:cs="Times New Roman"/>
@@ -1418,6 +1471,17 @@
                 <w:shd w:val="clear" w:color="auto" w:fill="FFFFFF"/>
                 <w:lang w:val="en-US"/>
               </w:rPr>
+              <w:t xml:space="preserve"> et al., 2012</w:t>
+            </w:r>
+            <w:r>
+              <w:rPr>
+                <w:rFonts w:ascii="Times New Roman" w:hAnsi="Times New Roman" w:cs="Times New Roman"/>
+                <w:color w:val="000000"/>
+                <w:sz w:val="24"/>
+                <w:szCs w:val="24"/>
+                <w:shd w:val="clear" w:color="auto" w:fill="FFFFFF"/>
+                <w:lang w:val="en-US"/>
+              </w:rPr>
               <w:t xml:space="preserve">; </w:t>
             </w:r>
             <w:r>
@@ -1442,45 +1506,11 @@
               </w:rPr>
               <w:t>)</w:t>
             </w:r>
-          </w:p>
-          <w:p>
-            <w:pPr>
-              <w:spacing w:line="276" w:lineRule="auto"/>
-              <w:rPr>
-                <w:rFonts w:ascii="Times New Roman" w:eastAsia="Times New Roman" w:hAnsi="Times New Roman" w:cs="Times New Roman"/>
-                <w:kern w:val="0"/>
-                <w:sz w:val="24"/>
-                <w:szCs w:val="24"/>
-                <w:lang w:val="en-US" w:eastAsia="es-CO"/>
-                <w14:ligatures w14:val="none"/>
-              </w:rPr>
-            </w:pPr>
-          </w:p>
-          <w:p>
-            <w:pPr>
-              <w:spacing w:line="276" w:lineRule="auto"/>
-              <w:rPr>
-                <w:rFonts w:ascii="Times New Roman" w:eastAsia="Times New Roman" w:hAnsi="Times New Roman" w:cs="Times New Roman"/>
-                <w:kern w:val="0"/>
-                <w:sz w:val="24"/>
-                <w:szCs w:val="24"/>
-                <w:lang w:val="en-US" w:eastAsia="es-CO"/>
-                <w14:ligatures w14:val="none"/>
-              </w:rPr>
-            </w:pPr>
-          </w:p>
-          <w:p>
-            <w:pPr>
-              <w:spacing w:line="276" w:lineRule="auto"/>
-              <w:rPr>
-                <w:lang w:val="en-US"/>
-              </w:rPr>
-            </w:pPr>
           </w:p>
         </w:tc>
         <w:tc>
           <w:tcPr>
-            <w:tcW w:w="3260" w:type="dxa"/>
+            <w:tcW w:w="3870" w:type="dxa"/>
           </w:tcPr>
           <w:p>
             <w:pPr>
@@ -1504,7 +1534,7 @@
         </w:tc>
         <w:tc>
           <w:tcPr>
-            <w:tcW w:w="3827" w:type="dxa"/>
+            <w:tcW w:w="2871" w:type="dxa"/>
           </w:tcPr>
           <w:p>
             <w:pPr>
@@ -1517,29 +1547,335 @@
                 <w:lang w:val="en-US"/>
               </w:rPr>
             </w:pPr>
-            <w:r>
-              <w:rPr>
-                <w:rFonts w:ascii="Times New Roman" w:hAnsi="Times New Roman" w:cs="Times New Roman"/>
+            <w:hyperlink r:id="rId15" w:history="1">
+              <w:r>
+                <w:rPr>
+                  <w:rStyle w:val="Hyperlink"/>
+                  <w:rFonts w:ascii="Times New Roman" w:hAnsi="Times New Roman" w:cs="Times New Roman"/>
+                  <w:noProof/>
+                  <w:sz w:val="24"/>
+                  <w:szCs w:val="24"/>
+                  <w:lang w:val="en-US"/>
+                </w:rPr>
+                <w:t>World Ban</w:t>
+              </w:r>
+              <w:r>
+                <w:rPr>
+                  <w:rStyle w:val="Hyperlink"/>
+                  <w:rFonts w:ascii="Times New Roman" w:hAnsi="Times New Roman" w:cs="Times New Roman"/>
+                  <w:noProof/>
+                  <w:sz w:val="24"/>
+                  <w:szCs w:val="24"/>
+                  <w:lang w:val="en-US"/>
+                </w:rPr>
+                <w:t>k</w:t>
+              </w:r>
+              <w:r>
+                <w:rPr>
+                  <w:rStyle w:val="Hyperlink"/>
+                  <w:rFonts w:ascii="Times New Roman" w:hAnsi="Times New Roman" w:cs="Times New Roman"/>
+                  <w:noProof/>
+                  <w:sz w:val="24"/>
+                  <w:szCs w:val="24"/>
+                  <w:lang w:val="en-US"/>
+                </w:rPr>
+                <w:t xml:space="preserve"> Group</w:t>
+              </w:r>
+            </w:hyperlink>
+            <w:r>
+              <w:rPr>
+                <w:rFonts w:ascii="Times New Roman" w:hAnsi="Times New Roman" w:cs="Times New Roman"/>
+                <w:noProof/>
+                <w:sz w:val="24"/>
+                <w:szCs w:val="24"/>
+                <w:lang w:val="en-US"/>
+              </w:rPr>
+              <w:t xml:space="preserve"> </w:t>
+            </w:r>
+          </w:p>
+          <w:p>
+            <w:pPr>
+              <w:spacing w:line="276" w:lineRule="auto"/>
+              <w:rPr>
+                <w:rFonts w:ascii="Times New Roman" w:hAnsi="Times New Roman" w:cs="Times New Roman"/>
+                <w:noProof/>
+                <w:sz w:val="24"/>
+                <w:szCs w:val="24"/>
+                <w:lang w:val="en-US"/>
+              </w:rPr>
+            </w:pPr>
+            <w:hyperlink r:id="rId16" w:anchor="topicOverview" w:history="1">
+              <w:r>
+                <w:rPr>
+                  <w:rStyle w:val="Hyperlink"/>
+                  <w:rFonts w:ascii="Times New Roman" w:hAnsi="Times New Roman" w:cs="Times New Roman"/>
+                  <w:noProof/>
+                  <w:sz w:val="24"/>
+                  <w:szCs w:val="24"/>
+                  <w:lang w:val="en-US"/>
+                </w:rPr>
+                <w:t>Dyvik</w:t>
+              </w:r>
+            </w:hyperlink>
+            <w:r>
+              <w:rPr>
+                <w:rFonts w:ascii="Times New Roman" w:hAnsi="Times New Roman" w:cs="Times New Roman"/>
+                <w:noProof/>
+                <w:sz w:val="24"/>
+                <w:szCs w:val="24"/>
+                <w:lang w:val="en-US"/>
+              </w:rPr>
+              <w:t xml:space="preserve"> </w:t>
+            </w:r>
+          </w:p>
+          <w:p>
+            <w:pPr>
+              <w:spacing w:line="276" w:lineRule="auto"/>
+              <w:rPr>
+                <w:rFonts w:ascii="Times New Roman" w:hAnsi="Times New Roman" w:cs="Times New Roman"/>
+                <w:sz w:val="24"/>
+                <w:szCs w:val="24"/>
+              </w:rPr>
+            </w:pPr>
+            <w:hyperlink r:id="rId17" w:history="1">
+              <w:r>
+                <w:rPr>
+                  <w:rStyle w:val="Hyperlink"/>
+                  <w:rFonts w:ascii="Times New Roman" w:hAnsi="Times New Roman" w:cs="Times New Roman"/>
+                  <w:noProof/>
+                  <w:sz w:val="24"/>
+                  <w:szCs w:val="24"/>
+                </w:rPr>
+                <w:t>OEC</w:t>
+              </w:r>
+              <w:r>
+                <w:rPr>
+                  <w:rStyle w:val="Hyperlink"/>
+                  <w:rFonts w:ascii="Times New Roman" w:hAnsi="Times New Roman" w:cs="Times New Roman"/>
+                  <w:noProof/>
+                  <w:sz w:val="24"/>
+                  <w:szCs w:val="24"/>
+                </w:rPr>
+                <w:t>D</w:t>
+              </w:r>
+            </w:hyperlink>
+            <w:r>
+              <w:rPr>
+                <w:rFonts w:ascii="Times New Roman" w:hAnsi="Times New Roman" w:cs="Times New Roman"/>
+                <w:noProof/>
+                <w:sz w:val="24"/>
+                <w:szCs w:val="24"/>
+              </w:rPr>
+              <w:t xml:space="preserve"> </w:t>
+            </w:r>
+          </w:p>
+          <w:p>
+            <w:pPr>
+              <w:jc w:val="center"/>
+              <w:rPr>
+                <w:rFonts w:ascii="Times New Roman" w:hAnsi="Times New Roman" w:cs="Times New Roman"/>
+                <w:sz w:val="24"/>
+                <w:szCs w:val="24"/>
+              </w:rPr>
+            </w:pPr>
+          </w:p>
+        </w:tc>
+      </w:tr>
+      <w:tr>
+        <w:tc>
+          <w:tcPr>
+            <w:tcW w:w="1594" w:type="dxa"/>
+            <w:vMerge/>
+          </w:tcPr>
+          <w:p>
+            <w:pPr>
+              <w:spacing w:line="276" w:lineRule="auto"/>
+            </w:pPr>
+          </w:p>
+        </w:tc>
+        <w:tc>
+          <w:tcPr>
+            <w:tcW w:w="2370" w:type="dxa"/>
+            <w:vMerge/>
+          </w:tcPr>
+          <w:p>
+            <w:pPr>
+              <w:spacing w:line="276" w:lineRule="auto"/>
+            </w:pPr>
+          </w:p>
+        </w:tc>
+        <w:tc>
+          <w:tcPr>
+            <w:tcW w:w="2331" w:type="dxa"/>
+          </w:tcPr>
+          <w:p>
+            <w:pPr>
+              <w:spacing w:line="276" w:lineRule="auto"/>
+              <w:rPr>
+                <w:rFonts w:ascii="Times New Roman" w:eastAsia="Times New Roman" w:hAnsi="Times New Roman" w:cs="Times New Roman"/>
+                <w:kern w:val="0"/>
+                <w:sz w:val="24"/>
+                <w:szCs w:val="24"/>
+                <w:lang w:val="en-US" w:eastAsia="es-CO"/>
+                <w14:ligatures w14:val="none"/>
+              </w:rPr>
+            </w:pPr>
+            <w:r>
+              <w:rPr>
+                <w:rFonts w:ascii="Times New Roman" w:eastAsia="Times New Roman" w:hAnsi="Times New Roman" w:cs="Times New Roman"/>
                 <w:b/>
                 <w:bCs/>
-                <w:noProof/>
-                <w:sz w:val="24"/>
-                <w:szCs w:val="24"/>
-                <w:lang w:val="en-US"/>
-              </w:rPr>
-              <w:t>World Bank Group:</w:t>
-            </w:r>
-            <w:r>
-              <w:rPr>
-                <w:rFonts w:ascii="Times New Roman" w:hAnsi="Times New Roman" w:cs="Times New Roman"/>
-                <w:noProof/>
-                <w:sz w:val="24"/>
-                <w:szCs w:val="24"/>
-                <w:lang w:val="en-US"/>
-              </w:rPr>
-              <w:t xml:space="preserve"> </w:t>
-            </w:r>
-            <w:hyperlink r:id="rId16" w:history="1">
+                <w:kern w:val="0"/>
+                <w:sz w:val="24"/>
+                <w:szCs w:val="24"/>
+                <w:lang w:val="en-US" w:eastAsia="es-CO"/>
+                <w14:ligatures w14:val="none"/>
+              </w:rPr>
+              <w:t>Social polarization</w:t>
+            </w:r>
+          </w:p>
+          <w:p>
+            <w:pPr>
+              <w:spacing w:line="276" w:lineRule="auto"/>
+              <w:rPr>
+                <w:rFonts w:ascii="Times New Roman" w:eastAsia="Times New Roman" w:hAnsi="Times New Roman" w:cs="Times New Roman"/>
+                <w:kern w:val="0"/>
+                <w:sz w:val="24"/>
+                <w:szCs w:val="24"/>
+                <w:lang w:val="en-US" w:eastAsia="es-CO"/>
+                <w14:ligatures w14:val="none"/>
+              </w:rPr>
+            </w:pPr>
+            <w:r>
+              <w:rPr>
+                <w:rFonts w:ascii="Times New Roman" w:eastAsia="Times New Roman" w:hAnsi="Times New Roman" w:cs="Times New Roman"/>
+                <w:kern w:val="0"/>
+                <w:sz w:val="24"/>
+                <w:szCs w:val="24"/>
+                <w:lang w:val="en-US" w:eastAsia="es-CO"/>
+                <w14:ligatures w14:val="none"/>
+              </w:rPr>
+              <w:t>(</w:t>
+            </w:r>
+            <w:r>
+              <w:rPr>
+                <w:rFonts w:ascii="Times New Roman" w:hAnsi="Times New Roman" w:cs="Times New Roman"/>
+                <w:sz w:val="24"/>
+                <w:szCs w:val="24"/>
+                <w:shd w:val="clear" w:color="auto" w:fill="FFFFFF"/>
+                <w:lang w:val="en-US"/>
+              </w:rPr>
+              <w:t xml:space="preserve">Rutkevich,1993; </w:t>
+            </w:r>
+            <w:proofErr w:type="spellStart"/>
+            <w:r>
+              <w:rPr>
+                <w:rFonts w:ascii="Times New Roman" w:hAnsi="Times New Roman" w:cs="Times New Roman"/>
+                <w:sz w:val="24"/>
+                <w:szCs w:val="24"/>
+                <w:shd w:val="clear" w:color="auto" w:fill="FFFFFF"/>
+                <w:lang w:val="en-US"/>
+              </w:rPr>
+              <w:t>Permanyer</w:t>
+            </w:r>
+            <w:proofErr w:type="spellEnd"/>
+            <w:r>
+              <w:rPr>
+                <w:rFonts w:ascii="Times New Roman" w:hAnsi="Times New Roman" w:cs="Times New Roman"/>
+                <w:sz w:val="24"/>
+                <w:szCs w:val="24"/>
+                <w:shd w:val="clear" w:color="auto" w:fill="FFFFFF"/>
+                <w:lang w:val="en-US"/>
+              </w:rPr>
+              <w:t xml:space="preserve">, 2012:  </w:t>
+            </w:r>
+            <w:r>
+              <w:rPr>
+                <w:rFonts w:ascii="Times New Roman" w:eastAsia="Times New Roman" w:hAnsi="Times New Roman" w:cs="Times New Roman"/>
+                <w:kern w:val="0"/>
+                <w:sz w:val="24"/>
+                <w:szCs w:val="24"/>
+                <w:lang w:val="en-US" w:eastAsia="es-CO"/>
+                <w14:ligatures w14:val="none"/>
+              </w:rPr>
+              <w:t>Bramson et al., 2016)</w:t>
+            </w:r>
+          </w:p>
+          <w:p>
+            <w:pPr>
+              <w:spacing w:line="276" w:lineRule="auto"/>
+              <w:rPr>
+                <w:rFonts w:ascii="Times New Roman" w:eastAsia="Times New Roman" w:hAnsi="Times New Roman" w:cs="Times New Roman"/>
+                <w:kern w:val="0"/>
+                <w:sz w:val="24"/>
+                <w:szCs w:val="24"/>
+                <w:lang w:val="en-US" w:eastAsia="es-CO"/>
+                <w14:ligatures w14:val="none"/>
+              </w:rPr>
+            </w:pPr>
+          </w:p>
+          <w:p>
+            <w:pPr>
+              <w:spacing w:line="276" w:lineRule="auto"/>
+              <w:rPr>
+                <w:rFonts w:ascii="Times New Roman" w:hAnsi="Times New Roman" w:cs="Times New Roman"/>
+                <w:sz w:val="24"/>
+                <w:szCs w:val="24"/>
+                <w:lang w:val="en-US"/>
+              </w:rPr>
+            </w:pPr>
+          </w:p>
+        </w:tc>
+        <w:tc>
+          <w:tcPr>
+            <w:tcW w:w="3870" w:type="dxa"/>
+          </w:tcPr>
+          <w:p>
+            <w:pPr>
+              <w:spacing w:line="276" w:lineRule="auto"/>
+              <w:rPr>
+                <w:lang w:val="en-US"/>
+              </w:rPr>
+            </w:pPr>
+            <w:r>
+              <w:rPr>
+                <w:rFonts w:ascii="Times New Roman" w:eastAsia="Times New Roman" w:hAnsi="Times New Roman" w:cs="Times New Roman"/>
+                <w:kern w:val="0"/>
+                <w:sz w:val="24"/>
+                <w:szCs w:val="24"/>
+                <w:lang w:val="en-US" w:eastAsia="es-CO"/>
+                <w14:ligatures w14:val="none"/>
+              </w:rPr>
+              <w:t>New</w:t>
+            </w:r>
+            <w:r>
+              <w:rPr>
+                <w:rFonts w:ascii="Times New Roman" w:eastAsia="Times New Roman" w:hAnsi="Times New Roman" w:cs="Times New Roman"/>
+                <w:kern w:val="0"/>
+                <w:sz w:val="24"/>
+                <w:szCs w:val="24"/>
+                <w:lang w:val="en-US" w:eastAsia="es-CO"/>
+                <w14:ligatures w14:val="none"/>
+              </w:rPr>
+              <w:t>s reflecting hate speech, political radicalization, social tensions, intergroup conflicts, and levels of trust between different ethnic, religious, or political groups can indicate social polarization.</w:t>
+            </w:r>
+          </w:p>
+        </w:tc>
+        <w:tc>
+          <w:tcPr>
+            <w:tcW w:w="2871" w:type="dxa"/>
+          </w:tcPr>
+          <w:p>
+            <w:pPr>
+              <w:spacing w:line="276" w:lineRule="auto"/>
+              <w:rPr>
+                <w:rFonts w:ascii="Times New Roman" w:hAnsi="Times New Roman" w:cs="Times New Roman"/>
+                <w:sz w:val="24"/>
+                <w:szCs w:val="24"/>
+                <w:lang w:val="en-US"/>
+              </w:rPr>
+            </w:pPr>
+            <w:hyperlink r:id="rId18" w:history="1">
               <w:r>
                 <w:rPr>
                   <w:rStyle w:val="Hyperlink"/>
@@ -1548,106 +1884,27 @@
                   <w:szCs w:val="24"/>
                   <w:lang w:val="en-US"/>
                 </w:rPr>
-                <w:t>https://datatopics.worldbank.org/world-development-indicators/themes/economy.html</w:t>
+                <w:t>Political polarization</w:t>
               </w:r>
             </w:hyperlink>
+            <w:r>
+              <w:rPr>
+                <w:rFonts w:ascii="Times New Roman" w:hAnsi="Times New Roman" w:cs="Times New Roman"/>
+                <w:sz w:val="24"/>
+                <w:szCs w:val="24"/>
+                <w:lang w:val="en-US"/>
+              </w:rPr>
+              <w:t xml:space="preserve"> </w:t>
+            </w:r>
           </w:p>
           <w:p>
             <w:pPr>
               <w:spacing w:line="276" w:lineRule="auto"/>
               <w:rPr>
                 <w:rFonts w:ascii="Times New Roman" w:hAnsi="Times New Roman" w:cs="Times New Roman"/>
-                <w:noProof/>
-                <w:sz w:val="24"/>
-                <w:szCs w:val="24"/>
-                <w:lang w:val="en-US"/>
-              </w:rPr>
-            </w:pPr>
-            <w:r>
-              <w:rPr>
-                <w:rFonts w:ascii="Times New Roman" w:hAnsi="Times New Roman" w:cs="Times New Roman"/>
-                <w:b/>
-                <w:bCs/>
-                <w:noProof/>
-                <w:sz w:val="24"/>
-                <w:szCs w:val="24"/>
-                <w:lang w:val="en-US"/>
-              </w:rPr>
-              <w:t>Dyvik</w:t>
-            </w:r>
-            <w:r>
-              <w:rPr>
-                <w:rFonts w:ascii="Times New Roman" w:hAnsi="Times New Roman" w:cs="Times New Roman"/>
-                <w:noProof/>
-                <w:sz w:val="24"/>
-                <w:szCs w:val="24"/>
-                <w:lang w:val="en-US"/>
-              </w:rPr>
-              <w:t xml:space="preserve">: </w:t>
-            </w:r>
-            <w:hyperlink r:id="rId17" w:anchor="topicOverview" w:history="1">
-              <w:r>
-                <w:rPr>
-                  <w:rStyle w:val="Hyperlink"/>
-                  <w:rFonts w:ascii="Times New Roman" w:hAnsi="Times New Roman" w:cs="Times New Roman"/>
-                  <w:i/>
-                  <w:iCs/>
-                  <w:sz w:val="24"/>
-                  <w:szCs w:val="24"/>
-                  <w:lang w:val="en-US"/>
-                </w:rPr>
-                <w:t>https://www.statista.com/topics/5442/global-economic-indicators/#topicOverview</w:t>
-              </w:r>
-            </w:hyperlink>
-          </w:p>
-          <w:p>
-            <w:pPr>
-              <w:spacing w:line="276" w:lineRule="auto"/>
-              <w:rPr>
-                <w:rFonts w:ascii="Times New Roman" w:hAnsi="Times New Roman" w:cs="Times New Roman"/>
-                <w:sz w:val="24"/>
-                <w:szCs w:val="24"/>
-              </w:rPr>
-            </w:pPr>
-            <w:r>
-              <w:rPr>
-                <w:rFonts w:ascii="Times New Roman" w:hAnsi="Times New Roman" w:cs="Times New Roman"/>
-                <w:b/>
-                <w:bCs/>
-                <w:noProof/>
-                <w:sz w:val="24"/>
-                <w:szCs w:val="24"/>
-              </w:rPr>
-              <w:t>OECD:</w:t>
-            </w:r>
-            <w:r>
-              <w:rPr>
-                <w:rFonts w:ascii="Times New Roman" w:hAnsi="Times New Roman" w:cs="Times New Roman"/>
-                <w:noProof/>
-                <w:sz w:val="24"/>
-                <w:szCs w:val="24"/>
-              </w:rPr>
-              <w:t xml:space="preserve"> </w:t>
-            </w:r>
-            <w:hyperlink r:id="rId18" w:history="1">
-              <w:r>
-                <w:rPr>
-                  <w:rStyle w:val="Hyperlink"/>
-                  <w:rFonts w:ascii="Times New Roman" w:hAnsi="Times New Roman" w:cs="Times New Roman"/>
-                  <w:sz w:val="24"/>
-                  <w:szCs w:val="24"/>
-                </w:rPr>
-                <w:t>https://www.oecd.org/sdd/oecdmaineconomicindicatorsmei.htm</w:t>
-              </w:r>
-            </w:hyperlink>
-          </w:p>
-          <w:p>
-            <w:pPr>
-              <w:jc w:val="center"/>
-              <w:rPr>
-                <w:rFonts w:ascii="Times New Roman" w:hAnsi="Times New Roman" w:cs="Times New Roman"/>
-                <w:sz w:val="24"/>
-                <w:szCs w:val="24"/>
+                <w:sz w:val="24"/>
+                <w:szCs w:val="24"/>
+                <w:lang w:val="en-US"/>
               </w:rPr>
             </w:pPr>
           </w:p>
@@ -1662,6 +1919,9 @@
           <w:p>
             <w:pPr>
               <w:spacing w:line="276" w:lineRule="auto"/>
+              <w:rPr>
+                <w:lang w:val="en-US"/>
+              </w:rPr>
             </w:pPr>
           </w:p>
         </w:tc>
@@ -1673,23 +1933,24 @@
           <w:p>
             <w:pPr>
               <w:spacing w:line="276" w:lineRule="auto"/>
+              <w:rPr>
+                <w:lang w:val="en-US"/>
+              </w:rPr>
             </w:pPr>
           </w:p>
         </w:tc>
         <w:tc>
           <w:tcPr>
-            <w:tcW w:w="1985" w:type="dxa"/>
+            <w:tcW w:w="2331" w:type="dxa"/>
           </w:tcPr>
           <w:p>
             <w:pPr>
               <w:spacing w:line="276" w:lineRule="auto"/>
               <w:rPr>
-                <w:rFonts w:ascii="Times New Roman" w:eastAsia="Times New Roman" w:hAnsi="Times New Roman" w:cs="Times New Roman"/>
-                <w:kern w:val="0"/>
-                <w:sz w:val="24"/>
-                <w:szCs w:val="24"/>
-                <w:lang w:val="en-US" w:eastAsia="es-CO"/>
-                <w14:ligatures w14:val="none"/>
+                <w:rFonts w:ascii="Times New Roman" w:hAnsi="Times New Roman" w:cs="Times New Roman"/>
+                <w:sz w:val="24"/>
+                <w:szCs w:val="24"/>
+                <w:lang w:val="en-US"/>
               </w:rPr>
             </w:pPr>
             <w:r>
@@ -1703,231 +1964,8 @@
                 <w:lang w:val="en-US" w:eastAsia="es-CO"/>
                 <w14:ligatures w14:val="none"/>
               </w:rPr>
-              <w:t>Social polarization</w:t>
-            </w:r>
-          </w:p>
-          <w:p>
-            <w:pPr>
-              <w:spacing w:line="276" w:lineRule="auto"/>
-              <w:rPr>
-                <w:rFonts w:ascii="Times New Roman" w:eastAsia="Times New Roman" w:hAnsi="Times New Roman" w:cs="Times New Roman"/>
-                <w:kern w:val="0"/>
-                <w:sz w:val="24"/>
-                <w:szCs w:val="24"/>
-                <w:lang w:val="en-US" w:eastAsia="es-CO"/>
-                <w14:ligatures w14:val="none"/>
-              </w:rPr>
-            </w:pPr>
-            <w:r>
-              <w:rPr>
-                <w:rFonts w:ascii="Times New Roman" w:eastAsia="Times New Roman" w:hAnsi="Times New Roman" w:cs="Times New Roman"/>
-                <w:kern w:val="0"/>
-                <w:sz w:val="24"/>
-                <w:szCs w:val="24"/>
-                <w:lang w:val="en-US" w:eastAsia="es-CO"/>
-                <w14:ligatures w14:val="none"/>
-              </w:rPr>
-              <w:t>(</w:t>
-            </w:r>
-            <w:r>
-              <w:rPr>
-                <w:rFonts w:ascii="Times New Roman" w:hAnsi="Times New Roman" w:cs="Times New Roman"/>
-                <w:sz w:val="24"/>
-                <w:szCs w:val="24"/>
-                <w:shd w:val="clear" w:color="auto" w:fill="FFFFFF"/>
-                <w:lang w:val="en-US"/>
-              </w:rPr>
-              <w:t>Rutkevich,</w:t>
-            </w:r>
-            <w:r>
-              <w:rPr>
-                <w:rFonts w:ascii="Times New Roman" w:hAnsi="Times New Roman" w:cs="Times New Roman"/>
-                <w:sz w:val="24"/>
-                <w:szCs w:val="24"/>
-                <w:shd w:val="clear" w:color="auto" w:fill="FFFFFF"/>
-                <w:lang w:val="en-US"/>
-              </w:rPr>
-              <w:t xml:space="preserve">1993; Permanyer, 2012:  </w:t>
-            </w:r>
-            <w:r>
-              <w:rPr>
-                <w:rFonts w:ascii="Times New Roman" w:eastAsia="Times New Roman" w:hAnsi="Times New Roman" w:cs="Times New Roman"/>
-                <w:kern w:val="0"/>
-                <w:sz w:val="24"/>
-                <w:szCs w:val="24"/>
-                <w:lang w:val="en-US" w:eastAsia="es-CO"/>
-                <w14:ligatures w14:val="none"/>
-              </w:rPr>
-              <w:t>Bramson et al., 2016)</w:t>
-            </w:r>
-          </w:p>
-          <w:p>
-            <w:pPr>
-              <w:spacing w:line="276" w:lineRule="auto"/>
-              <w:rPr>
-                <w:rFonts w:ascii="Times New Roman" w:eastAsia="Times New Roman" w:hAnsi="Times New Roman" w:cs="Times New Roman"/>
-                <w:kern w:val="0"/>
-                <w:sz w:val="24"/>
-                <w:szCs w:val="24"/>
-                <w:lang w:val="en-US" w:eastAsia="es-CO"/>
-                <w14:ligatures w14:val="none"/>
-              </w:rPr>
-            </w:pPr>
-          </w:p>
-          <w:p>
-            <w:pPr>
-              <w:spacing w:line="276" w:lineRule="auto"/>
-              <w:rPr>
-                <w:rFonts w:ascii="Times New Roman" w:hAnsi="Times New Roman" w:cs="Times New Roman"/>
-                <w:sz w:val="24"/>
-                <w:szCs w:val="24"/>
-                <w:lang w:val="en-US"/>
-              </w:rPr>
-            </w:pPr>
-          </w:p>
-        </w:tc>
-        <w:tc>
-          <w:tcPr>
-            <w:tcW w:w="3260" w:type="dxa"/>
-          </w:tcPr>
-          <w:p>
-            <w:pPr>
-              <w:spacing w:line="276" w:lineRule="auto"/>
-              <w:rPr>
-                <w:lang w:val="en-US"/>
-              </w:rPr>
-            </w:pPr>
-            <w:r>
-              <w:rPr>
-                <w:rFonts w:ascii="Times New Roman" w:eastAsia="Times New Roman" w:hAnsi="Times New Roman" w:cs="Times New Roman"/>
-                <w:kern w:val="0"/>
-                <w:sz w:val="24"/>
-                <w:szCs w:val="24"/>
-                <w:lang w:val="en-US" w:eastAsia="es-CO"/>
-                <w14:ligatures w14:val="none"/>
-              </w:rPr>
-              <w:lastRenderedPageBreak/>
-              <w:t>New</w:t>
-            </w:r>
-            <w:r>
-              <w:rPr>
-                <w:rFonts w:ascii="Times New Roman" w:eastAsia="Times New Roman" w:hAnsi="Times New Roman" w:cs="Times New Roman"/>
-                <w:kern w:val="0"/>
-                <w:sz w:val="24"/>
-                <w:szCs w:val="24"/>
-                <w:lang w:val="en-US" w:eastAsia="es-CO"/>
-                <w14:ligatures w14:val="none"/>
-              </w:rPr>
-              <w:t xml:space="preserve">s reflecting hate speech, political radicalization, social tensions, intergroup conflicts, and levels of trust between different ethnic, religious, or </w:t>
-            </w:r>
-            <w:r>
-              <w:rPr>
-                <w:rFonts w:ascii="Times New Roman" w:eastAsia="Times New Roman" w:hAnsi="Times New Roman" w:cs="Times New Roman"/>
-                <w:kern w:val="0"/>
-                <w:sz w:val="24"/>
-                <w:szCs w:val="24"/>
-                <w:lang w:val="en-US" w:eastAsia="es-CO"/>
-                <w14:ligatures w14:val="none"/>
-              </w:rPr>
-              <w:lastRenderedPageBreak/>
-              <w:t>political groups can indicate social polarization.</w:t>
-            </w:r>
-          </w:p>
-        </w:tc>
-        <w:tc>
-          <w:tcPr>
-            <w:tcW w:w="3827" w:type="dxa"/>
-          </w:tcPr>
-          <w:p>
-            <w:pPr>
-              <w:spacing w:line="276" w:lineRule="auto"/>
-              <w:rPr>
-                <w:rFonts w:ascii="Times New Roman" w:hAnsi="Times New Roman" w:cs="Times New Roman"/>
-                <w:b/>
-                <w:bCs/>
-                <w:sz w:val="24"/>
-                <w:szCs w:val="24"/>
-                <w:lang w:val="en-US"/>
-              </w:rPr>
-            </w:pPr>
-            <w:r>
-              <w:rPr>
-                <w:rFonts w:ascii="Times New Roman" w:hAnsi="Times New Roman" w:cs="Times New Roman"/>
-                <w:b/>
-                <w:bCs/>
-                <w:sz w:val="24"/>
-                <w:szCs w:val="24"/>
-                <w:lang w:val="en-US"/>
-              </w:rPr>
-              <w:lastRenderedPageBreak/>
-              <w:t xml:space="preserve">Political polarization: </w:t>
-            </w:r>
-          </w:p>
-          <w:p>
-            <w:pPr>
-              <w:spacing w:line="276" w:lineRule="auto"/>
-              <w:rPr>
-                <w:rFonts w:ascii="Times New Roman" w:hAnsi="Times New Roman" w:cs="Times New Roman"/>
-                <w:sz w:val="24"/>
-                <w:szCs w:val="24"/>
-                <w:lang w:val="en-US"/>
-              </w:rPr>
-            </w:pPr>
-            <w:r>
-              <w:rPr>
-                <w:rFonts w:ascii="Times New Roman" w:hAnsi="Times New Roman" w:cs="Times New Roman"/>
-                <w:sz w:val="24"/>
-                <w:szCs w:val="24"/>
-                <w:lang w:val="en-US"/>
-              </w:rPr>
-              <w:t>https://www.undp.org/latin-america/blog/me-or-against-me-intensification-political-polarization-latin-america-and-caribbean</w:t>
-            </w:r>
-          </w:p>
-        </w:tc>
-      </w:tr>
-      <w:tr>
-        <w:tc>
-          <w:tcPr>
-            <w:tcW w:w="1594" w:type="dxa"/>
-            <w:vMerge/>
-          </w:tcPr>
-          <w:p>
-            <w:pPr>
-              <w:spacing w:line="276" w:lineRule="auto"/>
-              <w:rPr>
-                <w:lang w:val="en-US"/>
-              </w:rPr>
-            </w:pPr>
-          </w:p>
-        </w:tc>
-        <w:tc>
-          <w:tcPr>
-            <w:tcW w:w="2370" w:type="dxa"/>
-            <w:vMerge/>
-          </w:tcPr>
-          <w:p>
-            <w:pPr>
-              <w:spacing w:line="276" w:lineRule="auto"/>
-              <w:rPr>
-                <w:lang w:val="en-US"/>
-              </w:rPr>
-            </w:pPr>
-          </w:p>
-        </w:tc>
-        <w:tc>
-          <w:tcPr>
-            <w:tcW w:w="1985" w:type="dxa"/>
-          </w:tcPr>
-          <w:p>
-            <w:pPr>
-              <w:spacing w:line="276" w:lineRule="auto"/>
-              <w:rPr>
-                <w:rFonts w:ascii="Times New Roman" w:hAnsi="Times New Roman" w:cs="Times New Roman"/>
-                <w:sz w:val="24"/>
-                <w:szCs w:val="24"/>
-                <w:lang w:val="en-US"/>
-              </w:rPr>
-            </w:pPr>
+              <w:t>Safety &amp; Security</w:t>
+            </w:r>
             <w:r>
               <w:rPr>
                 <w:rFonts w:ascii="Times New Roman" w:eastAsia="Times New Roman" w:hAnsi="Times New Roman" w:cs="Times New Roman"/>
@@ -1939,19 +1977,6 @@
                 <w:lang w:val="en-US" w:eastAsia="es-CO"/>
                 <w14:ligatures w14:val="none"/>
               </w:rPr>
-              <w:t>Safety &amp; Security</w:t>
-            </w:r>
-            <w:r>
-              <w:rPr>
-                <w:rFonts w:ascii="Times New Roman" w:eastAsia="Times New Roman" w:hAnsi="Times New Roman" w:cs="Times New Roman"/>
-                <w:b/>
-                <w:bCs/>
-                <w:kern w:val="0"/>
-                <w:sz w:val="24"/>
-                <w:szCs w:val="24"/>
-                <w:lang w:val="en-US" w:eastAsia="es-CO"/>
-                <w14:ligatures w14:val="none"/>
-              </w:rPr>
               <w:t xml:space="preserve"> (</w:t>
             </w:r>
             <w:r>
@@ -1963,7 +1988,31 @@
                 <w:shd w:val="clear" w:color="auto" w:fill="FFFFFF"/>
                 <w:lang w:val="en-US"/>
               </w:rPr>
-              <w:t>United Nations Development Programme [UNDP], 1994</w:t>
+              <w:t xml:space="preserve">United Nations Development </w:t>
+            </w:r>
+            <w:proofErr w:type="spellStart"/>
+            <w:r>
+              <w:rPr>
+                <w:rStyle w:val="normaltextrun"/>
+                <w:rFonts w:ascii="Times New Roman" w:hAnsi="Times New Roman" w:cs="Times New Roman"/>
+                <w:sz w:val="24"/>
+                <w:szCs w:val="24"/>
+                <w:shd w:val="clear" w:color="auto" w:fill="FFFFFF"/>
+                <w:lang w:val="en-US"/>
+              </w:rPr>
+              <w:t>Programme</w:t>
+            </w:r>
+            <w:proofErr w:type="spellEnd"/>
+            <w:r>
+              <w:rPr>
+                <w:rStyle w:val="normaltextrun"/>
+                <w:rFonts w:ascii="Times New Roman" w:hAnsi="Times New Roman" w:cs="Times New Roman"/>
+                <w:sz w:val="24"/>
+                <w:szCs w:val="24"/>
+                <w:shd w:val="clear" w:color="auto" w:fill="FFFFFF"/>
+                <w:lang w:val="en-US"/>
+              </w:rPr>
+              <w:t xml:space="preserve"> [UNDP], 1994</w:t>
             </w:r>
             <w:r>
               <w:rPr>
@@ -2024,7 +2073,7 @@
         </w:tc>
         <w:tc>
           <w:tcPr>
-            <w:tcW w:w="3260" w:type="dxa"/>
+            <w:tcW w:w="3870" w:type="dxa"/>
           </w:tcPr>
           <w:p>
             <w:pPr>
@@ -2081,7 +2130,7 @@
         </w:tc>
         <w:tc>
           <w:tcPr>
-            <w:tcW w:w="3827" w:type="dxa"/>
+            <w:tcW w:w="2871" w:type="dxa"/>
           </w:tcPr>
           <w:p>
             <w:pPr>
@@ -2089,33 +2138,6 @@
               <w:rPr>
                 <w:rStyle w:val="Hyperlink"/>
                 <w:rFonts w:ascii="Times New Roman" w:hAnsi="Times New Roman" w:cs="Times New Roman"/>
-                <w:b/>
-                <w:bCs/>
-                <w:sz w:val="24"/>
-                <w:szCs w:val="24"/>
-                <w:lang w:val="en-US"/>
-              </w:rPr>
-            </w:pPr>
-            <w:r>
-              <w:rPr>
-                <w:rFonts w:ascii="Times New Roman" w:hAnsi="Times New Roman" w:cs="Times New Roman"/>
-                <w:b/>
-                <w:bCs/>
-                <w:noProof/>
-                <w:sz w:val="24"/>
-                <w:szCs w:val="24"/>
-                <w:lang w:val="en-US"/>
-              </w:rPr>
-              <w:t xml:space="preserve">Global Residence Index: </w:t>
-            </w:r>
-          </w:p>
-          <w:p>
-            <w:pPr>
-              <w:ind w:left="709" w:hanging="709"/>
-              <w:rPr>
-                <w:rFonts w:ascii="Times New Roman" w:hAnsi="Times New Roman" w:cs="Times New Roman"/>
-                <w:b/>
-                <w:bCs/>
                 <w:sz w:val="24"/>
                 <w:szCs w:val="24"/>
                 <w:lang w:val="en-US"/>
@@ -2126,38 +2148,23 @@
                 <w:rPr>
                   <w:rStyle w:val="Hyperlink"/>
                   <w:rFonts w:ascii="Times New Roman" w:hAnsi="Times New Roman" w:cs="Times New Roman"/>
+                  <w:noProof/>
                   <w:sz w:val="24"/>
                   <w:szCs w:val="24"/>
                   <w:lang w:val="en-US"/>
                 </w:rPr>
-                <w:t>https://globalresidenceindex.com/hnwi-index/safety-index/</w:t>
+                <w:t>Global Residence Index</w:t>
               </w:r>
             </w:hyperlink>
-          </w:p>
-          <w:p>
-            <w:pPr>
-              <w:spacing w:line="276" w:lineRule="auto"/>
-              <w:rPr>
-                <w:rFonts w:ascii="Times New Roman" w:hAnsi="Times New Roman" w:cs="Times New Roman"/>
-                <w:b/>
-                <w:bCs/>
+            <w:r>
+              <w:rPr>
+                <w:rFonts w:ascii="Times New Roman" w:hAnsi="Times New Roman" w:cs="Times New Roman"/>
                 <w:noProof/>
                 <w:sz w:val="24"/>
                 <w:szCs w:val="24"/>
                 <w:lang w:val="en-US"/>
               </w:rPr>
-            </w:pPr>
-            <w:r>
-              <w:rPr>
-                <w:rFonts w:ascii="Times New Roman" w:hAnsi="Times New Roman" w:cs="Times New Roman"/>
-                <w:b/>
-                <w:bCs/>
-                <w:noProof/>
-                <w:sz w:val="24"/>
-                <w:szCs w:val="24"/>
-                <w:lang w:val="en-US"/>
-              </w:rPr>
-              <w:t xml:space="preserve">Global Peace Index: </w:t>
+              <w:t xml:space="preserve"> </w:t>
             </w:r>
           </w:p>
           <w:p>
@@ -2176,45 +2183,31 @@
                 <w:rPr>
                   <w:rStyle w:val="Hyperlink"/>
                   <w:rFonts w:ascii="Times New Roman" w:hAnsi="Times New Roman" w:cs="Times New Roman"/>
+                  <w:noProof/>
                   <w:sz w:val="24"/>
                   <w:szCs w:val="24"/>
                   <w:lang w:val="en-US"/>
                 </w:rPr>
-                <w:t>https://globalresidenceindex.com/hnwi-index/safety-index/</w:t>
+                <w:t>Global Peace Index</w:t>
               </w:r>
             </w:hyperlink>
+            <w:r>
+              <w:rPr>
+                <w:rFonts w:ascii="Times New Roman" w:hAnsi="Times New Roman" w:cs="Times New Roman"/>
+                <w:noProof/>
+                <w:sz w:val="24"/>
+                <w:szCs w:val="24"/>
+                <w:lang w:val="en-US"/>
+              </w:rPr>
+              <w:t xml:space="preserve"> </w:t>
+            </w:r>
           </w:p>
           <w:p>
             <w:pPr>
               <w:spacing w:line="276" w:lineRule="auto"/>
               <w:rPr>
                 <w:rFonts w:ascii="Times New Roman" w:hAnsi="Times New Roman" w:cs="Times New Roman"/>
-                <w:b/>
-                <w:bCs/>
                 <w:noProof/>
-                <w:sz w:val="24"/>
-                <w:szCs w:val="24"/>
-                <w:lang w:val="en-US"/>
-              </w:rPr>
-            </w:pPr>
-            <w:r>
-              <w:rPr>
-                <w:rFonts w:ascii="Times New Roman" w:hAnsi="Times New Roman" w:cs="Times New Roman"/>
-                <w:b/>
-                <w:bCs/>
-                <w:noProof/>
-                <w:sz w:val="24"/>
-                <w:szCs w:val="24"/>
-                <w:lang w:val="en-US"/>
-              </w:rPr>
-              <w:t xml:space="preserve">OECD Better life: </w:t>
-            </w:r>
-          </w:p>
-          <w:p>
-            <w:pPr>
-              <w:ind w:left="709" w:hanging="709"/>
-              <w:rPr>
-                <w:rFonts w:ascii="Times New Roman" w:hAnsi="Times New Roman" w:cs="Times New Roman"/>
                 <w:sz w:val="24"/>
                 <w:szCs w:val="24"/>
                 <w:lang w:val="en-US"/>
@@ -2225,17 +2218,18 @@
                 <w:rPr>
                   <w:rStyle w:val="Hyperlink"/>
                   <w:rFonts w:ascii="Times New Roman" w:hAnsi="Times New Roman" w:cs="Times New Roman"/>
+                  <w:noProof/>
                   <w:sz w:val="24"/>
                   <w:szCs w:val="24"/>
                   <w:lang w:val="en-US"/>
                 </w:rPr>
-                <w:t>https://www.oecdbetterlifeindex.org/topics/safety/</w:t>
+                <w:t>OECD Better life</w:t>
               </w:r>
             </w:hyperlink>
           </w:p>
           <w:p>
             <w:pPr>
-              <w:spacing w:line="276" w:lineRule="auto"/>
+              <w:ind w:left="709" w:hanging="709"/>
               <w:rPr>
                 <w:rFonts w:ascii="Times New Roman" w:hAnsi="Times New Roman" w:cs="Times New Roman"/>
                 <w:sz w:val="24"/>
@@ -2280,7 +2274,7 @@
         </w:tc>
         <w:tc>
           <w:tcPr>
-            <w:tcW w:w="1985" w:type="dxa"/>
+            <w:tcW w:w="2331" w:type="dxa"/>
           </w:tcPr>
           <w:p>
             <w:pPr>
@@ -2335,7 +2329,7 @@
                 <w:shd w:val="clear" w:color="auto" w:fill="FFFFFF"/>
                 <w:lang w:val="en-US"/>
               </w:rPr>
-              <w:t>Diener &amp; Suh,1997</w:t>
+              <w:t>Diener &amp; Suh,1997;</w:t>
             </w:r>
             <w:r>
               <w:rPr>
@@ -2346,19 +2340,9 @@
                 <w:shd w:val="clear" w:color="auto" w:fill="FFFFFF"/>
                 <w:lang w:val="en-US"/>
               </w:rPr>
-              <w:t>;</w:t>
-            </w:r>
-            <w:r>
-              <w:rPr>
-                <w:rFonts w:ascii="Times New Roman" w:hAnsi="Times New Roman" w:cs="Times New Roman"/>
-                <w:color w:val="222222"/>
-                <w:sz w:val="24"/>
-                <w:szCs w:val="24"/>
-                <w:shd w:val="clear" w:color="auto" w:fill="FFFFFF"/>
-                <w:lang w:val="en-US"/>
-              </w:rPr>
               <w:t xml:space="preserve"> </w:t>
             </w:r>
+            <w:proofErr w:type="spellStart"/>
             <w:r>
               <w:rPr>
                 <w:rFonts w:ascii="Times New Roman" w:eastAsia="Times New Roman" w:hAnsi="Times New Roman" w:cs="Times New Roman"/>
@@ -2368,8 +2352,21 @@
                 <w:lang w:val="en-US" w:eastAsia="es-CO"/>
                 <w14:ligatures w14:val="none"/>
               </w:rPr>
-              <w:t xml:space="preserve">Sirgy, 2012; </w:t>
-            </w:r>
+              <w:t>Sirgy</w:t>
+            </w:r>
+            <w:proofErr w:type="spellEnd"/>
+            <w:r>
+              <w:rPr>
+                <w:rFonts w:ascii="Times New Roman" w:eastAsia="Times New Roman" w:hAnsi="Times New Roman" w:cs="Times New Roman"/>
+                <w:kern w:val="0"/>
+                <w:sz w:val="24"/>
+                <w:szCs w:val="24"/>
+                <w:lang w:val="en-US" w:eastAsia="es-CO"/>
+                <w14:ligatures w14:val="none"/>
+              </w:rPr>
+              <w:t xml:space="preserve">, 2012; </w:t>
+            </w:r>
+            <w:proofErr w:type="spellStart"/>
             <w:r>
               <w:rPr>
                 <w:rFonts w:ascii="Times New Roman" w:hAnsi="Times New Roman" w:cs="Times New Roman"/>
@@ -2379,8 +2376,9 @@
                 <w:shd w:val="clear" w:color="auto" w:fill="FFFFFF"/>
                 <w:lang w:val="en-US"/>
               </w:rPr>
-              <w:t>Theofilou,</w:t>
-            </w:r>
+              <w:t>Theofilou</w:t>
+            </w:r>
+            <w:proofErr w:type="spellEnd"/>
             <w:r>
               <w:rPr>
                 <w:rFonts w:ascii="Times New Roman" w:hAnsi="Times New Roman" w:cs="Times New Roman"/>
@@ -2390,35 +2388,13 @@
                 <w:shd w:val="clear" w:color="auto" w:fill="FFFFFF"/>
                 <w:lang w:val="en-US"/>
               </w:rPr>
-              <w:t xml:space="preserve"> </w:t>
-            </w:r>
-            <w:r>
-              <w:rPr>
-                <w:rFonts w:ascii="Times New Roman" w:hAnsi="Times New Roman" w:cs="Times New Roman"/>
-                <w:color w:val="222222"/>
-                <w:sz w:val="24"/>
-                <w:szCs w:val="24"/>
-                <w:shd w:val="clear" w:color="auto" w:fill="FFFFFF"/>
-                <w:lang w:val="en-US"/>
-              </w:rPr>
-              <w:t>2013</w:t>
-            </w:r>
-            <w:r>
-              <w:rPr>
-                <w:rFonts w:ascii="Times New Roman" w:hAnsi="Times New Roman" w:cs="Times New Roman"/>
-                <w:color w:val="222222"/>
-                <w:sz w:val="24"/>
-                <w:szCs w:val="24"/>
-                <w:shd w:val="clear" w:color="auto" w:fill="FFFFFF"/>
-                <w:lang w:val="en-US"/>
-              </w:rPr>
-              <w:t>)</w:t>
+              <w:t>, 2013)</w:t>
             </w:r>
           </w:p>
         </w:tc>
         <w:tc>
           <w:tcPr>
-            <w:tcW w:w="3260" w:type="dxa"/>
+            <w:tcW w:w="3870" w:type="dxa"/>
           </w:tcPr>
           <w:p>
             <w:pPr>
@@ -2442,39 +2418,14 @@
         </w:tc>
         <w:tc>
           <w:tcPr>
-            <w:tcW w:w="3827" w:type="dxa"/>
+            <w:tcW w:w="2871" w:type="dxa"/>
           </w:tcPr>
           <w:p>
             <w:pPr>
               <w:spacing w:line="276" w:lineRule="auto"/>
               <w:rPr>
                 <w:rFonts w:ascii="Times New Roman" w:hAnsi="Times New Roman" w:cs="Times New Roman"/>
-                <w:b/>
-                <w:bCs/>
                 <w:noProof/>
-                <w:sz w:val="24"/>
-                <w:szCs w:val="24"/>
-                <w:lang w:val="en-US"/>
-              </w:rPr>
-            </w:pPr>
-            <w:r>
-              <w:rPr>
-                <w:rFonts w:ascii="Times New Roman" w:hAnsi="Times New Roman" w:cs="Times New Roman"/>
-                <w:b/>
-                <w:bCs/>
-                <w:noProof/>
-                <w:sz w:val="24"/>
-                <w:szCs w:val="24"/>
-                <w:lang w:val="en-US"/>
-              </w:rPr>
-              <w:t xml:space="preserve">OECD Better life: </w:t>
-            </w:r>
-          </w:p>
-          <w:p>
-            <w:pPr>
-              <w:spacing w:line="276" w:lineRule="auto"/>
-              <w:rPr>
-                <w:rFonts w:ascii="Times New Roman" w:hAnsi="Times New Roman" w:cs="Times New Roman"/>
                 <w:sz w:val="24"/>
                 <w:szCs w:val="24"/>
                 <w:lang w:val="en-US"/>
@@ -2485,36 +2436,23 @@
                 <w:rPr>
                   <w:rStyle w:val="Hyperlink"/>
                   <w:rFonts w:ascii="Times New Roman" w:hAnsi="Times New Roman" w:cs="Times New Roman"/>
+                  <w:noProof/>
                   <w:sz w:val="24"/>
                   <w:szCs w:val="24"/>
                   <w:lang w:val="en-US"/>
                 </w:rPr>
-                <w:t>https://www.oecdbetterlifeindex.org/#/11111111111</w:t>
+                <w:t>OECD Better life</w:t>
               </w:r>
             </w:hyperlink>
-          </w:p>
-          <w:p>
-            <w:pPr>
-              <w:spacing w:line="276" w:lineRule="auto"/>
-              <w:rPr>
-                <w:rFonts w:ascii="Times New Roman" w:hAnsi="Times New Roman" w:cs="Times New Roman"/>
-                <w:b/>
-                <w:bCs/>
-                <w:sz w:val="24"/>
-                <w:szCs w:val="24"/>
-                <w:lang w:val="en-US"/>
-              </w:rPr>
-            </w:pPr>
-            <w:r>
-              <w:rPr>
-                <w:rFonts w:ascii="Times New Roman" w:hAnsi="Times New Roman" w:cs="Times New Roman"/>
-                <w:b/>
-                <w:bCs/>
-                <w:sz w:val="24"/>
-                <w:szCs w:val="24"/>
-                <w:lang w:val="en-US"/>
-              </w:rPr>
-              <w:t xml:space="preserve">Social progress index: </w:t>
+            <w:r>
+              <w:rPr>
+                <w:rFonts w:ascii="Times New Roman" w:hAnsi="Times New Roman" w:cs="Times New Roman"/>
+                <w:noProof/>
+                <w:sz w:val="24"/>
+                <w:szCs w:val="24"/>
+                <w:lang w:val="en-US"/>
+              </w:rPr>
+              <w:t xml:space="preserve"> </w:t>
             </w:r>
           </w:p>
           <w:p>
@@ -2536,9 +2474,29 @@
                   <w:szCs w:val="24"/>
                   <w:lang w:val="en-US"/>
                 </w:rPr>
-                <w:t>https://www.socialprogress.org/</w:t>
+                <w:t>Social progress index</w:t>
               </w:r>
             </w:hyperlink>
+            <w:r>
+              <w:rPr>
+                <w:rFonts w:ascii="Times New Roman" w:hAnsi="Times New Roman" w:cs="Times New Roman"/>
+                <w:sz w:val="24"/>
+                <w:szCs w:val="24"/>
+                <w:lang w:val="en-US"/>
+              </w:rPr>
+              <w:t xml:space="preserve"> </w:t>
+            </w:r>
+          </w:p>
+          <w:p>
+            <w:pPr>
+              <w:spacing w:line="276" w:lineRule="auto"/>
+              <w:rPr>
+                <w:rFonts w:ascii="Times New Roman" w:hAnsi="Times New Roman" w:cs="Times New Roman"/>
+                <w:sz w:val="24"/>
+                <w:szCs w:val="24"/>
+                <w:lang w:val="en-US"/>
+              </w:rPr>
+            </w:pPr>
           </w:p>
         </w:tc>
       </w:tr>
@@ -2621,7 +2579,7 @@
         </w:rPr>
         <w:t xml:space="preserve">lfano, M., &amp; </w:t>
       </w:r>
-      <w:proofErr w:type="gramStart"/>
+      <w:proofErr w:type="spellStart"/>
       <w:r>
         <w:rPr>
           <w:rFonts w:ascii="Times New Roman" w:hAnsi="Times New Roman" w:cs="Times New Roman"/>
@@ -2630,9 +2588,9 @@
           <w:szCs w:val="24"/>
           <w:lang w:val="en-US"/>
         </w:rPr>
-        <w:t>Huijts,N.</w:t>
-      </w:r>
-      <w:proofErr w:type="gramEnd"/>
+        <w:t>Huijts,N</w:t>
+      </w:r>
+      <w:proofErr w:type="spellEnd"/>
       <w:r>
         <w:rPr>
           <w:rFonts w:ascii="Times New Roman" w:hAnsi="Times New Roman" w:cs="Times New Roman"/>
@@ -2641,7 +2599,7 @@
           <w:szCs w:val="24"/>
           <w:lang w:val="en-US"/>
         </w:rPr>
-        <w:t xml:space="preserve"> (2020). Trust In Institutions and Governance. In J. </w:t>
+        <w:t xml:space="preserve">. (2020). Trust In Institutions and Governance. In J. </w:t>
       </w:r>
       <w:r>
         <w:rPr>
@@ -2720,15 +2678,27 @@
           <w:lang w:val="en-US"/>
         </w:rPr>
       </w:pPr>
-      <w:r>
-        <w:rPr>
-          <w:rFonts w:ascii="Times New Roman" w:hAnsi="Times New Roman" w:cs="Times New Roman"/>
-          <w:sz w:val="24"/>
-          <w:szCs w:val="24"/>
-          <w:shd w:val="clear" w:color="auto" w:fill="FFFFFF"/>
-          <w:lang w:val="en-US"/>
-        </w:rPr>
-        <w:t>Ahnquist, J., Wamala, S. P., &amp; Lindstrom, M. (2012). Social determinants of health--a question of social or economic capital? Interaction effects of socioeconomic factors on health outcomes. </w:t>
+      <w:proofErr w:type="spellStart"/>
+      <w:r>
+        <w:rPr>
+          <w:rFonts w:ascii="Times New Roman" w:hAnsi="Times New Roman" w:cs="Times New Roman"/>
+          <w:sz w:val="24"/>
+          <w:szCs w:val="24"/>
+          <w:shd w:val="clear" w:color="auto" w:fill="FFFFFF"/>
+          <w:lang w:val="en-US"/>
+        </w:rPr>
+        <w:t>Ahnquist</w:t>
+      </w:r>
+      <w:proofErr w:type="spellEnd"/>
+      <w:r>
+        <w:rPr>
+          <w:rFonts w:ascii="Times New Roman" w:hAnsi="Times New Roman" w:cs="Times New Roman"/>
+          <w:sz w:val="24"/>
+          <w:szCs w:val="24"/>
+          <w:shd w:val="clear" w:color="auto" w:fill="FFFFFF"/>
+          <w:lang w:val="en-US"/>
+        </w:rPr>
+        <w:t>, J., Wamala, S. P., &amp; Lindstrom, M. (2012). Social determinants of health--a question of social or economic capital? Interaction effects of socioeconomic factors on health outcomes. </w:t>
       </w:r>
       <w:r>
         <w:rPr>
@@ -2802,15 +2772,27 @@
           <w:lang w:val="en-US"/>
         </w:rPr>
       </w:pPr>
-      <w:r>
-        <w:rPr>
-          <w:rFonts w:ascii="Times New Roman" w:hAnsi="Times New Roman" w:cs="Times New Roman"/>
-          <w:sz w:val="24"/>
-          <w:szCs w:val="24"/>
-          <w:shd w:val="clear" w:color="auto" w:fill="FFFFFF"/>
-          <w:lang w:val="en-US"/>
-        </w:rPr>
-        <w:t>Almedom, A. M. (2005). Social capital and mental health: An interdisciplinary review of primary evidence. </w:t>
+      <w:proofErr w:type="spellStart"/>
+      <w:r>
+        <w:rPr>
+          <w:rFonts w:ascii="Times New Roman" w:hAnsi="Times New Roman" w:cs="Times New Roman"/>
+          <w:sz w:val="24"/>
+          <w:szCs w:val="24"/>
+          <w:shd w:val="clear" w:color="auto" w:fill="FFFFFF"/>
+          <w:lang w:val="en-US"/>
+        </w:rPr>
+        <w:t>Almedom</w:t>
+      </w:r>
+      <w:proofErr w:type="spellEnd"/>
+      <w:r>
+        <w:rPr>
+          <w:rFonts w:ascii="Times New Roman" w:hAnsi="Times New Roman" w:cs="Times New Roman"/>
+          <w:sz w:val="24"/>
+          <w:szCs w:val="24"/>
+          <w:shd w:val="clear" w:color="auto" w:fill="FFFFFF"/>
+          <w:lang w:val="en-US"/>
+        </w:rPr>
+        <w:t>, A. M. (2005). Social capital and mental health: An interdisciplinary review of primary evidence. </w:t>
       </w:r>
       <w:r>
         <w:rPr>
@@ -2974,6 +2956,7 @@
           <w:sz w:val="24"/>
           <w:szCs w:val="24"/>
           <w:shd w:val="clear" w:color="auto" w:fill="FFFFFF"/>
+          <w:lang w:val="en-US"/>
         </w:rPr>
       </w:pPr>
       <w:r>
@@ -2994,6 +2977,7 @@
           <w:sz w:val="24"/>
           <w:szCs w:val="24"/>
           <w:shd w:val="clear" w:color="auto" w:fill="FFFFFF"/>
+          <w:lang w:val="en-US"/>
         </w:rPr>
         <w:t>Social indicators research</w:t>
       </w:r>
@@ -3003,6 +2987,7 @@
           <w:sz w:val="24"/>
           <w:szCs w:val="24"/>
           <w:shd w:val="clear" w:color="auto" w:fill="FFFFFF"/>
+          <w:lang w:val="en-US"/>
         </w:rPr>
         <w:t>, </w:t>
       </w:r>
@@ -3014,6 +2999,7 @@
           <w:sz w:val="24"/>
           <w:szCs w:val="24"/>
           <w:shd w:val="clear" w:color="auto" w:fill="FFFFFF"/>
+          <w:lang w:val="en-US"/>
         </w:rPr>
         <w:t>75</w:t>
       </w:r>
@@ -3023,6 +3009,7 @@
           <w:sz w:val="24"/>
           <w:szCs w:val="24"/>
           <w:shd w:val="clear" w:color="auto" w:fill="FFFFFF"/>
+          <w:lang w:val="en-US"/>
         </w:rPr>
         <w:t>, 273-302.</w:t>
       </w:r>
@@ -3037,6 +3024,7 @@
           <w:sz w:val="24"/>
           <w:szCs w:val="24"/>
           <w:shd w:val="clear" w:color="auto" w:fill="FFFFFF"/>
+          <w:lang w:val="en-US"/>
         </w:rPr>
       </w:pPr>
       <w:r>
@@ -3059,6 +3047,7 @@
           <w:sz w:val="24"/>
           <w:szCs w:val="24"/>
           <w:shd w:val="clear" w:color="auto" w:fill="FFFFFF"/>
+          <w:lang w:val="en-US"/>
         </w:rPr>
         <w:t>Social indicators research</w:t>
       </w:r>
@@ -3069,6 +3058,7 @@
           <w:sz w:val="24"/>
           <w:szCs w:val="24"/>
           <w:shd w:val="clear" w:color="auto" w:fill="FFFFFF"/>
+          <w:lang w:val="en-US"/>
         </w:rPr>
         <w:t>, </w:t>
       </w:r>
@@ -3081,6 +3071,7 @@
           <w:sz w:val="24"/>
           <w:szCs w:val="24"/>
           <w:shd w:val="clear" w:color="auto" w:fill="FFFFFF"/>
+          <w:lang w:val="en-US"/>
         </w:rPr>
         <w:t>40</w:t>
       </w:r>
@@ -3091,6 +3082,7 @@
           <w:sz w:val="24"/>
           <w:szCs w:val="24"/>
           <w:shd w:val="clear" w:color="auto" w:fill="FFFFFF"/>
+          <w:lang w:val="en-US"/>
         </w:rPr>
         <w:t>, 189-216.</w:t>
       </w:r>
@@ -3139,7 +3131,31 @@
           <w:shd w:val="clear" w:color="auto" w:fill="FFFFFF"/>
           <w:lang w:val="en-US"/>
         </w:rPr>
-        <w:t>In: Raue, M., Streicher, B., Lermer, E. (Eds.). </w:t>
+        <w:t xml:space="preserve">In: Raue, M., Streicher, B., </w:t>
+      </w:r>
+      <w:proofErr w:type="spellStart"/>
+      <w:r>
+        <w:rPr>
+          <w:rStyle w:val="normaltextrun"/>
+          <w:rFonts w:ascii="Times New Roman" w:hAnsi="Times New Roman" w:cs="Times New Roman"/>
+          <w:sz w:val="24"/>
+          <w:szCs w:val="24"/>
+          <w:shd w:val="clear" w:color="auto" w:fill="FFFFFF"/>
+          <w:lang w:val="en-US"/>
+        </w:rPr>
+        <w:t>Lermer</w:t>
+      </w:r>
+      <w:proofErr w:type="spellEnd"/>
+      <w:r>
+        <w:rPr>
+          <w:rStyle w:val="normaltextrun"/>
+          <w:rFonts w:ascii="Times New Roman" w:hAnsi="Times New Roman" w:cs="Times New Roman"/>
+          <w:sz w:val="24"/>
+          <w:szCs w:val="24"/>
+          <w:shd w:val="clear" w:color="auto" w:fill="FFFFFF"/>
+          <w:lang w:val="en-US"/>
+        </w:rPr>
+        <w:t>, E. (Eds.). </w:t>
       </w:r>
       <w:r>
         <w:rPr>
@@ -3196,7 +3212,27 @@
           <w:szCs w:val="24"/>
           <w:lang w:val="en-US"/>
         </w:rPr>
-        <w:t xml:space="preserve">Fischer, R., Milfont, T. L., &amp; Gouveia, V. V. (2011). Does Social Context Affect Value Structures? Testing the Within-Country Stability of Value Structures </w:t>
+        <w:t xml:space="preserve">Fischer, R., </w:t>
+      </w:r>
+      <w:proofErr w:type="spellStart"/>
+      <w:r>
+        <w:rPr>
+          <w:rFonts w:ascii="Times New Roman" w:hAnsi="Times New Roman" w:cs="Times New Roman"/>
+          <w:sz w:val="24"/>
+          <w:szCs w:val="24"/>
+          <w:lang w:val="en-US"/>
+        </w:rPr>
+        <w:t>Milfont</w:t>
+      </w:r>
+      <w:proofErr w:type="spellEnd"/>
+      <w:r>
+        <w:rPr>
+          <w:rFonts w:ascii="Times New Roman" w:hAnsi="Times New Roman" w:cs="Times New Roman"/>
+          <w:sz w:val="24"/>
+          <w:szCs w:val="24"/>
+          <w:lang w:val="en-US"/>
+        </w:rPr>
+        <w:t xml:space="preserve">, T. L., &amp; Gouveia, V. V. (2011). Does Social Context Affect Value Structures? Testing the Within-Country Stability of Value Structures </w:t>
       </w:r>
       <w:proofErr w:type="gramStart"/>
       <w:r>
@@ -3293,7 +3329,73 @@
           <w:shd w:val="clear" w:color="auto" w:fill="FFFFFF"/>
           <w:lang w:val="en-US"/>
         </w:rPr>
-        <w:t xml:space="preserve">Karatas-Ozkan, M., Ibrahim, S., Ozbilgin, M., Fayolle, A., Manville, G., Nicolopoulou, K., Tatli, A., &amp; Tunalioglu, </w:t>
+        <w:t xml:space="preserve">Karatas-Ozkan, M., Ibrahim, S., </w:t>
+      </w:r>
+      <w:proofErr w:type="spellStart"/>
+      <w:r>
+        <w:rPr>
+          <w:rFonts w:ascii="Times New Roman" w:hAnsi="Times New Roman" w:cs="Times New Roman"/>
+          <w:sz w:val="24"/>
+          <w:szCs w:val="24"/>
+          <w:shd w:val="clear" w:color="auto" w:fill="FFFFFF"/>
+          <w:lang w:val="en-US"/>
+        </w:rPr>
+        <w:t>Ozbilgin</w:t>
+      </w:r>
+      <w:proofErr w:type="spellEnd"/>
+      <w:r>
+        <w:rPr>
+          <w:rFonts w:ascii="Times New Roman" w:hAnsi="Times New Roman" w:cs="Times New Roman"/>
+          <w:sz w:val="24"/>
+          <w:szCs w:val="24"/>
+          <w:shd w:val="clear" w:color="auto" w:fill="FFFFFF"/>
+          <w:lang w:val="en-US"/>
+        </w:rPr>
+        <w:t xml:space="preserve">, M., Fayolle, A., Manville, G., </w:t>
+      </w:r>
+      <w:proofErr w:type="spellStart"/>
+      <w:r>
+        <w:rPr>
+          <w:rFonts w:ascii="Times New Roman" w:hAnsi="Times New Roman" w:cs="Times New Roman"/>
+          <w:sz w:val="24"/>
+          <w:szCs w:val="24"/>
+          <w:shd w:val="clear" w:color="auto" w:fill="FFFFFF"/>
+          <w:lang w:val="en-US"/>
+        </w:rPr>
+        <w:t>Nicolopoulou</w:t>
+      </w:r>
+      <w:proofErr w:type="spellEnd"/>
+      <w:r>
+        <w:rPr>
+          <w:rFonts w:ascii="Times New Roman" w:hAnsi="Times New Roman" w:cs="Times New Roman"/>
+          <w:sz w:val="24"/>
+          <w:szCs w:val="24"/>
+          <w:shd w:val="clear" w:color="auto" w:fill="FFFFFF"/>
+          <w:lang w:val="en-US"/>
+        </w:rPr>
+        <w:t xml:space="preserve">, K., Tatli, A., &amp; </w:t>
+      </w:r>
+      <w:proofErr w:type="spellStart"/>
+      <w:r>
+        <w:rPr>
+          <w:rFonts w:ascii="Times New Roman" w:hAnsi="Times New Roman" w:cs="Times New Roman"/>
+          <w:sz w:val="24"/>
+          <w:szCs w:val="24"/>
+          <w:shd w:val="clear" w:color="auto" w:fill="FFFFFF"/>
+          <w:lang w:val="en-US"/>
+        </w:rPr>
+        <w:t>Tunalioglu</w:t>
+      </w:r>
+      <w:proofErr w:type="spellEnd"/>
+      <w:r>
+        <w:rPr>
+          <w:rFonts w:ascii="Times New Roman" w:hAnsi="Times New Roman" w:cs="Times New Roman"/>
+          <w:sz w:val="24"/>
+          <w:szCs w:val="24"/>
+          <w:shd w:val="clear" w:color="auto" w:fill="FFFFFF"/>
+          <w:lang w:val="en-US"/>
+        </w:rPr>
+        <w:t xml:space="preserve">, </w:t>
       </w:r>
       <w:proofErr w:type="gramStart"/>
       <w:r>
@@ -3505,6 +3607,7 @@
           <w:sz w:val="24"/>
           <w:szCs w:val="24"/>
           <w:shd w:val="clear" w:color="auto" w:fill="FFFFFF"/>
+          <w:lang w:val="en-US"/>
         </w:rPr>
       </w:pPr>
       <w:r>
@@ -3546,6 +3649,7 @@
           <w:sz w:val="24"/>
           <w:szCs w:val="24"/>
           <w:shd w:val="clear" w:color="auto" w:fill="FFFFFF"/>
+          <w:lang w:val="en-US"/>
         </w:rPr>
         <w:t>Boston, MA: Springer US.</w:t>
       </w:r>
@@ -3559,17 +3663,30 @@
           <w:sz w:val="24"/>
           <w:szCs w:val="24"/>
           <w:shd w:val="clear" w:color="auto" w:fill="FFFFFF"/>
+          <w:lang w:val="en-US"/>
         </w:rPr>
       </w:pPr>
-      <w:r>
-        <w:rPr>
-          <w:rFonts w:ascii="Times New Roman" w:hAnsi="Times New Roman" w:cs="Times New Roman"/>
-          <w:sz w:val="24"/>
-          <w:szCs w:val="24"/>
-          <w:shd w:val="clear" w:color="auto" w:fill="FFFFFF"/>
-          <w:lang w:val="en-US"/>
-        </w:rPr>
-        <w:t>Permanyer, I. (2012). The conceptualization and measurement of social polarization. </w:t>
+      <w:proofErr w:type="spellStart"/>
+      <w:r>
+        <w:rPr>
+          <w:rFonts w:ascii="Times New Roman" w:hAnsi="Times New Roman" w:cs="Times New Roman"/>
+          <w:sz w:val="24"/>
+          <w:szCs w:val="24"/>
+          <w:shd w:val="clear" w:color="auto" w:fill="FFFFFF"/>
+          <w:lang w:val="en-US"/>
+        </w:rPr>
+        <w:t>Permanyer</w:t>
+      </w:r>
+      <w:proofErr w:type="spellEnd"/>
+      <w:r>
+        <w:rPr>
+          <w:rFonts w:ascii="Times New Roman" w:hAnsi="Times New Roman" w:cs="Times New Roman"/>
+          <w:sz w:val="24"/>
+          <w:szCs w:val="24"/>
+          <w:shd w:val="clear" w:color="auto" w:fill="FFFFFF"/>
+          <w:lang w:val="en-US"/>
+        </w:rPr>
+        <w:t>, I. (2012). The conceptualization and measurement of social polarization. </w:t>
       </w:r>
       <w:r>
         <w:rPr>
@@ -3579,6 +3696,7 @@
           <w:sz w:val="24"/>
           <w:szCs w:val="24"/>
           <w:shd w:val="clear" w:color="auto" w:fill="FFFFFF"/>
+          <w:lang w:val="en-US"/>
         </w:rPr>
         <w:t>The journal of economic inequality</w:t>
       </w:r>
@@ -3588,6 +3706,7 @@
           <w:sz w:val="24"/>
           <w:szCs w:val="24"/>
           <w:shd w:val="clear" w:color="auto" w:fill="FFFFFF"/>
+          <w:lang w:val="en-US"/>
         </w:rPr>
         <w:t>, </w:t>
       </w:r>
@@ -3599,6 +3718,7 @@
           <w:sz w:val="24"/>
           <w:szCs w:val="24"/>
           <w:shd w:val="clear" w:color="auto" w:fill="FFFFFF"/>
+          <w:lang w:val="en-US"/>
         </w:rPr>
         <w:t>10</w:t>
       </w:r>
@@ -3608,6 +3728,7 @@
           <w:sz w:val="24"/>
           <w:szCs w:val="24"/>
           <w:shd w:val="clear" w:color="auto" w:fill="FFFFFF"/>
+          <w:lang w:val="en-US"/>
         </w:rPr>
         <w:t>, 45-74.</w:t>
       </w:r>
@@ -3705,6 +3826,7 @@
           <w:sz w:val="24"/>
           <w:szCs w:val="24"/>
           <w:bdr w:val="none" w:sz="0" w:space="0" w:color="auto" w:frame="1"/>
+          <w:lang w:val="en-US"/>
         </w:rPr>
         <w:t>Regional Science Policy &amp; Practice</w:t>
       </w:r>
@@ -3714,6 +3836,7 @@
           <w:sz w:val="24"/>
           <w:szCs w:val="24"/>
           <w:shd w:val="clear" w:color="auto" w:fill="FFFFFF"/>
+          <w:lang w:val="en-US"/>
         </w:rPr>
         <w:t>, </w:t>
       </w:r>
@@ -3725,6 +3848,7 @@
           <w:sz w:val="24"/>
           <w:szCs w:val="24"/>
           <w:bdr w:val="none" w:sz="0" w:space="0" w:color="auto" w:frame="1"/>
+          <w:lang w:val="en-US"/>
         </w:rPr>
         <w:t>15</w:t>
       </w:r>
@@ -3734,6 +3858,7 @@
           <w:sz w:val="24"/>
           <w:szCs w:val="24"/>
           <w:shd w:val="clear" w:color="auto" w:fill="FFFFFF"/>
+          <w:lang w:val="en-US"/>
         </w:rPr>
         <w:t xml:space="preserve">(2), 387–402. </w:t>
       </w:r>
@@ -3762,17 +3887,30 @@
           <w:sz w:val="24"/>
           <w:szCs w:val="24"/>
           <w:shd w:val="clear" w:color="auto" w:fill="FFFFFF"/>
+          <w:lang w:val="en-US"/>
         </w:rPr>
       </w:pPr>
-      <w:r>
-        <w:rPr>
-          <w:rFonts w:ascii="Times New Roman" w:hAnsi="Times New Roman" w:cs="Times New Roman"/>
-          <w:sz w:val="24"/>
-          <w:szCs w:val="24"/>
-          <w:shd w:val="clear" w:color="auto" w:fill="FFFFFF"/>
-          <w:lang w:val="en-US"/>
-        </w:rPr>
-        <w:t>Rutkevich, M. N. (1993). Social polarization. </w:t>
+      <w:proofErr w:type="spellStart"/>
+      <w:r>
+        <w:rPr>
+          <w:rFonts w:ascii="Times New Roman" w:hAnsi="Times New Roman" w:cs="Times New Roman"/>
+          <w:sz w:val="24"/>
+          <w:szCs w:val="24"/>
+          <w:shd w:val="clear" w:color="auto" w:fill="FFFFFF"/>
+          <w:lang w:val="en-US"/>
+        </w:rPr>
+        <w:t>Rutkevich</w:t>
+      </w:r>
+      <w:proofErr w:type="spellEnd"/>
+      <w:r>
+        <w:rPr>
+          <w:rFonts w:ascii="Times New Roman" w:hAnsi="Times New Roman" w:cs="Times New Roman"/>
+          <w:sz w:val="24"/>
+          <w:szCs w:val="24"/>
+          <w:shd w:val="clear" w:color="auto" w:fill="FFFFFF"/>
+          <w:lang w:val="en-US"/>
+        </w:rPr>
+        <w:t>, M. N. (1993). Social polarization. </w:t>
       </w:r>
       <w:r>
         <w:rPr>
@@ -3782,6 +3920,7 @@
           <w:sz w:val="24"/>
           <w:szCs w:val="24"/>
           <w:shd w:val="clear" w:color="auto" w:fill="FFFFFF"/>
+          <w:lang w:val="en-US"/>
         </w:rPr>
         <w:t>Sociological Research</w:t>
       </w:r>
@@ -3791,6 +3930,7 @@
           <w:sz w:val="24"/>
           <w:szCs w:val="24"/>
           <w:shd w:val="clear" w:color="auto" w:fill="FFFFFF"/>
+          <w:lang w:val="en-US"/>
         </w:rPr>
         <w:t>, </w:t>
       </w:r>
@@ -3802,6 +3942,7 @@
           <w:sz w:val="24"/>
           <w:szCs w:val="24"/>
           <w:shd w:val="clear" w:color="auto" w:fill="FFFFFF"/>
+          <w:lang w:val="en-US"/>
         </w:rPr>
         <w:t>32</w:t>
       </w:r>
@@ -3811,6 +3952,7 @@
           <w:sz w:val="24"/>
           <w:szCs w:val="24"/>
           <w:shd w:val="clear" w:color="auto" w:fill="FFFFFF"/>
+          <w:lang w:val="en-US"/>
         </w:rPr>
         <w:t>(5), 58-81.</w:t>
       </w:r>
@@ -4007,6 +4149,7 @@
           <w:lang w:val="en-US"/>
         </w:rPr>
       </w:pPr>
+      <w:proofErr w:type="spellStart"/>
       <w:r>
         <w:rPr>
           <w:rFonts w:ascii="Times New Roman" w:hAnsi="Times New Roman" w:cs="Times New Roman"/>
@@ -4016,7 +4159,19 @@
           <w:shd w:val="clear" w:color="auto" w:fill="FFFFFF"/>
           <w:lang w:val="en-US"/>
         </w:rPr>
-        <w:t>Sirgy, M. J. (2012). </w:t>
+        <w:t>Sirgy</w:t>
+      </w:r>
+      <w:proofErr w:type="spellEnd"/>
+      <w:r>
+        <w:rPr>
+          <w:rFonts w:ascii="Times New Roman" w:hAnsi="Times New Roman" w:cs="Times New Roman"/>
+          <w:color w:val="222222"/>
+          <w:sz w:val="24"/>
+          <w:szCs w:val="24"/>
+          <w:shd w:val="clear" w:color="auto" w:fill="FFFFFF"/>
+          <w:lang w:val="en-US"/>
+        </w:rPr>
+        <w:t>, M. J. (2012). </w:t>
       </w:r>
       <w:r>
         <w:rPr>
@@ -4040,19 +4195,7 @@
           <w:shd w:val="clear" w:color="auto" w:fill="FFFFFF"/>
           <w:lang w:val="en-US"/>
         </w:rPr>
-        <w:t>. Springer science &amp; business media</w:t>
-      </w:r>
-      <w:proofErr w:type="gramStart"/>
-      <w:r>
-        <w:rPr>
-          <w:rFonts w:ascii="Times New Roman" w:hAnsi="Times New Roman" w:cs="Times New Roman"/>
-          <w:color w:val="222222"/>
-          <w:sz w:val="24"/>
-          <w:szCs w:val="24"/>
-          <w:shd w:val="clear" w:color="auto" w:fill="FFFFFF"/>
-          <w:lang w:val="en-US"/>
-        </w:rPr>
-        <w:t>.</w:t>
+        <w:t>. Springer science &amp; business media.</w:t>
       </w:r>
       <w:r>
         <w:rPr>
@@ -4065,7 +4208,6 @@
         </w:rPr>
         <w:t> }</w:t>
       </w:r>
-      <w:proofErr w:type="gramEnd"/>
     </w:p>
     <w:p>
       <w:pPr>
@@ -4177,6 +4319,7 @@
           <w:lang w:val="en-US"/>
         </w:rPr>
       </w:pPr>
+      <w:proofErr w:type="spellStart"/>
       <w:r>
         <w:rPr>
           <w:rFonts w:ascii="Times New Roman" w:hAnsi="Times New Roman" w:cs="Times New Roman"/>
@@ -4186,7 +4329,19 @@
           <w:shd w:val="clear" w:color="auto" w:fill="FFFFFF"/>
           <w:lang w:val="en-US"/>
         </w:rPr>
-        <w:t>Theofilou, P. (2013). Quality of life: definition and measurement. </w:t>
+        <w:t>Theofilou</w:t>
+      </w:r>
+      <w:proofErr w:type="spellEnd"/>
+      <w:r>
+        <w:rPr>
+          <w:rFonts w:ascii="Times New Roman" w:hAnsi="Times New Roman" w:cs="Times New Roman"/>
+          <w:color w:val="222222"/>
+          <w:sz w:val="24"/>
+          <w:szCs w:val="24"/>
+          <w:shd w:val="clear" w:color="auto" w:fill="FFFFFF"/>
+          <w:lang w:val="en-US"/>
+        </w:rPr>
+        <w:t>, P. (2013). Quality of life: definition and measurement. </w:t>
       </w:r>
       <w:r>
         <w:rPr>
@@ -4259,7 +4414,31 @@
           <w:shd w:val="clear" w:color="auto" w:fill="FFFFFF"/>
           <w:lang w:val="en-US"/>
         </w:rPr>
-        <w:t>United Nations Development Programme [UNDP]. (1994). </w:t>
+        <w:t xml:space="preserve">United Nations Development </w:t>
+      </w:r>
+      <w:proofErr w:type="spellStart"/>
+      <w:r>
+        <w:rPr>
+          <w:rStyle w:val="normaltextrun"/>
+          <w:rFonts w:ascii="Times New Roman" w:hAnsi="Times New Roman" w:cs="Times New Roman"/>
+          <w:sz w:val="24"/>
+          <w:szCs w:val="24"/>
+          <w:shd w:val="clear" w:color="auto" w:fill="FFFFFF"/>
+          <w:lang w:val="en-US"/>
+        </w:rPr>
+        <w:t>Programme</w:t>
+      </w:r>
+      <w:proofErr w:type="spellEnd"/>
+      <w:r>
+        <w:rPr>
+          <w:rStyle w:val="normaltextrun"/>
+          <w:rFonts w:ascii="Times New Roman" w:hAnsi="Times New Roman" w:cs="Times New Roman"/>
+          <w:sz w:val="24"/>
+          <w:szCs w:val="24"/>
+          <w:shd w:val="clear" w:color="auto" w:fill="FFFFFF"/>
+          <w:lang w:val="en-US"/>
+        </w:rPr>
+        <w:t xml:space="preserve"> [UNDP]. (1994). </w:t>
       </w:r>
       <w:r>
         <w:rPr>
@@ -4416,7 +4595,7 @@
 </file>
 
 <file path=word/endnotes.xml><?xml version="1.0" encoding="utf-8"?>
-<w:endnotes xmlns:wpc="http://schemas.microsoft.com/office/word/2010/wordprocessingCanvas" xmlns:cx="http://schemas.microsoft.com/office/drawing/2014/chartex" xmlns:cx1="http://schemas.microsoft.com/office/drawing/2015/9/8/chartex" xmlns:cx2="http://schemas.microsoft.com/office/drawing/2015/10/21/chartex" xmlns:cx3="http://schemas.microsoft.com/office/drawing/2016/5/9/chartex" xmlns:cx4="http://schemas.microsoft.com/office/drawing/2016/5/10/chartex" xmlns:cx5="http://schemas.microsoft.com/office/drawing/2016/5/11/chartex" xmlns:cx6="http://schemas.microsoft.com/office/drawing/2016/5/12/chartex" xmlns:cx7="http://schemas.microsoft.com/office/drawing/2016/5/13/chartex" xmlns:cx8="http://schemas.microsoft.com/office/drawing/2016/5/14/chartex" xmlns:mc="http://schemas.openxmlformats.org/markup-compatibility/2006" xmlns:aink="http://schemas.microsoft.com/office/drawing/2016/ink" xmlns:am3d="http://schemas.microsoft.com/office/drawing/2017/model3d" xmlns:o="urn:schemas-microsoft-com:office:office" xmlns:oel="http://schemas.microsoft.com/office/2019/extlst" xmlns:r="http://schemas.openxmlformats.org/officeDocument/2006/relationships" xmlns:m="http://schemas.openxmlformats.org/officeDocument/2006/math" xmlns:v="urn:schemas-microsoft-com:vml" xmlns:wp14="http://schemas.microsoft.com/office/word/2010/wordprocessingDrawing" xmlns:wp="http://schemas.openxmlformats.org/drawingml/2006/wordprocessingDrawing" xmlns:w10="urn:schemas-microsoft-com:office:word" xmlns:w="http://schemas.openxmlformats.org/wordprocessingml/2006/main" xmlns:w14="http://schemas.microsoft.com/office/word/2010/wordml" xmlns:w15="http://schemas.microsoft.com/office/word/2012/wordml" xmlns:w16cex="http://schemas.microsoft.com/office/word/2018/wordml/cex" xmlns:w16cid="http://schemas.microsoft.com/office/word/2016/wordml/cid" xmlns:w16="http://schemas.microsoft.com/office/word/2018/wordml" xmlns:w16du="http://schemas.microsoft.com/office/word/2023/wordml/word16du" xmlns:w16sdtdh="http://schemas.microsoft.com/office/word/2020/wordml/sdtdatahash" xmlns:w16se="http://schemas.microsoft.com/office/word/2015/wordml/symex" xmlns:wpg="http://schemas.microsoft.com/office/word/2010/wordprocessingGroup" xmlns:wpi="http://schemas.microsoft.com/office/word/2010/wordprocessingInk" xmlns:wne="http://schemas.microsoft.com/office/word/2006/wordml" xmlns:wps="http://schemas.microsoft.com/office/word/2010/wordprocessingShape" mc:Ignorable="w14 w15 w16se w16cid w16 w16cex w16sdtdh w16du wp14">
+<w:endnotes xmlns:wpc="http://schemas.microsoft.com/office/word/2010/wordprocessingCanvas" xmlns:cx="http://schemas.microsoft.com/office/drawing/2014/chartex" xmlns:cx1="http://schemas.microsoft.com/office/drawing/2015/9/8/chartex" xmlns:cx2="http://schemas.microsoft.com/office/drawing/2015/10/21/chartex" xmlns:cx3="http://schemas.microsoft.com/office/drawing/2016/5/9/chartex" xmlns:cx4="http://schemas.microsoft.com/office/drawing/2016/5/10/chartex" xmlns:cx5="http://schemas.microsoft.com/office/drawing/2016/5/11/chartex" xmlns:cx6="http://schemas.microsoft.com/office/drawing/2016/5/12/chartex" xmlns:cx7="http://schemas.microsoft.com/office/drawing/2016/5/13/chartex" xmlns:cx8="http://schemas.microsoft.com/office/drawing/2016/5/14/chartex" xmlns:mc="http://schemas.openxmlformats.org/markup-compatibility/2006" xmlns:aink="http://schemas.microsoft.com/office/drawing/2016/ink" xmlns:am3d="http://schemas.microsoft.com/office/drawing/2017/model3d" xmlns:o="urn:schemas-microsoft-com:office:office" xmlns:oel="http://schemas.microsoft.com/office/2019/extlst" xmlns:r="http://schemas.openxmlformats.org/officeDocument/2006/relationships" xmlns:m="http://schemas.openxmlformats.org/officeDocument/2006/math" xmlns:v="urn:schemas-microsoft-com:vml" xmlns:wp14="http://schemas.microsoft.com/office/word/2010/wordprocessingDrawing" xmlns:wp="http://schemas.openxmlformats.org/drawingml/2006/wordprocessingDrawing" xmlns:w10="urn:schemas-microsoft-com:office:word" xmlns:w="http://schemas.openxmlformats.org/wordprocessingml/2006/main" xmlns:w14="http://schemas.microsoft.com/office/word/2010/wordml" xmlns:w15="http://schemas.microsoft.com/office/word/2012/wordml" xmlns:w16cex="http://schemas.microsoft.com/office/word/2018/wordml/cex" xmlns:w16cid="http://schemas.microsoft.com/office/word/2016/wordml/cid" xmlns:w16="http://schemas.microsoft.com/office/word/2018/wordml" xmlns:w16sdtdh="http://schemas.microsoft.com/office/word/2020/wordml/sdtdatahash" xmlns:w16se="http://schemas.microsoft.com/office/word/2015/wordml/symex" xmlns:wpg="http://schemas.microsoft.com/office/word/2010/wordprocessingGroup" xmlns:wpi="http://schemas.microsoft.com/office/word/2010/wordprocessingInk" xmlns:wne="http://schemas.microsoft.com/office/word/2006/wordml" xmlns:wps="http://schemas.microsoft.com/office/word/2010/wordprocessingShape" mc:Ignorable="w14 w15 w16se w16cid w16 w16cex w16sdtdh wp14">
   <w:endnote w:type="separator" w:id="-1">
     <w:p>
       <w:pPr>
@@ -4441,7 +4620,7 @@
 </file>
 
 <file path=word/footnotes.xml><?xml version="1.0" encoding="utf-8"?>
-<w:footnotes xmlns:wpc="http://schemas.microsoft.com/office/word/2010/wordprocessingCanvas" xmlns:cx="http://schemas.microsoft.com/office/drawing/2014/chartex" xmlns:cx1="http://schemas.microsoft.com/office/drawing/2015/9/8/chartex" xmlns:cx2="http://schemas.microsoft.com/office/drawing/2015/10/21/chartex" xmlns:cx3="http://schemas.microsoft.com/office/drawing/2016/5/9/chartex" xmlns:cx4="http://schemas.microsoft.com/office/drawing/2016/5/10/chartex" xmlns:cx5="http://schemas.microsoft.com/office/drawing/2016/5/11/chartex" xmlns:cx6="http://schemas.microsoft.com/office/drawing/2016/5/12/chartex" xmlns:cx7="http://schemas.microsoft.com/office/drawing/2016/5/13/chartex" xmlns:cx8="http://schemas.microsoft.com/office/drawing/2016/5/14/chartex" xmlns:mc="http://schemas.openxmlformats.org/markup-compatibility/2006" xmlns:aink="http://schemas.microsoft.com/office/drawing/2016/ink" xmlns:am3d="http://schemas.microsoft.com/office/drawing/2017/model3d" xmlns:o="urn:schemas-microsoft-com:office:office" xmlns:oel="http://schemas.microsoft.com/office/2019/extlst" xmlns:r="http://schemas.openxmlformats.org/officeDocument/2006/relationships" xmlns:m="http://schemas.openxmlformats.org/officeDocument/2006/math" xmlns:v="urn:schemas-microsoft-com:vml" xmlns:wp14="http://schemas.microsoft.com/office/word/2010/wordprocessingDrawing" xmlns:wp="http://schemas.openxmlformats.org/drawingml/2006/wordprocessingDrawing" xmlns:w10="urn:schemas-microsoft-com:office:word" xmlns:w="http://schemas.openxmlformats.org/wordprocessingml/2006/main" xmlns:w14="http://schemas.microsoft.com/office/word/2010/wordml" xmlns:w15="http://schemas.microsoft.com/office/word/2012/wordml" xmlns:w16cex="http://schemas.microsoft.com/office/word/2018/wordml/cex" xmlns:w16cid="http://schemas.microsoft.com/office/word/2016/wordml/cid" xmlns:w16="http://schemas.microsoft.com/office/word/2018/wordml" xmlns:w16du="http://schemas.microsoft.com/office/word/2023/wordml/word16du" xmlns:w16sdtdh="http://schemas.microsoft.com/office/word/2020/wordml/sdtdatahash" xmlns:w16se="http://schemas.microsoft.com/office/word/2015/wordml/symex" xmlns:wpg="http://schemas.microsoft.com/office/word/2010/wordprocessingGroup" xmlns:wpi="http://schemas.microsoft.com/office/word/2010/wordprocessingInk" xmlns:wne="http://schemas.microsoft.com/office/word/2006/wordml" xmlns:wps="http://schemas.microsoft.com/office/word/2010/wordprocessingShape" mc:Ignorable="w14 w15 w16se w16cid w16 w16cex w16sdtdh w16du wp14">
+<w:footnotes xmlns:wpc="http://schemas.microsoft.com/office/word/2010/wordprocessingCanvas" xmlns:cx="http://schemas.microsoft.com/office/drawing/2014/chartex" xmlns:cx1="http://schemas.microsoft.com/office/drawing/2015/9/8/chartex" xmlns:cx2="http://schemas.microsoft.com/office/drawing/2015/10/21/chartex" xmlns:cx3="http://schemas.microsoft.com/office/drawing/2016/5/9/chartex" xmlns:cx4="http://schemas.microsoft.com/office/drawing/2016/5/10/chartex" xmlns:cx5="http://schemas.microsoft.com/office/drawing/2016/5/11/chartex" xmlns:cx6="http://schemas.microsoft.com/office/drawing/2016/5/12/chartex" xmlns:cx7="http://schemas.microsoft.com/office/drawing/2016/5/13/chartex" xmlns:cx8="http://schemas.microsoft.com/office/drawing/2016/5/14/chartex" xmlns:mc="http://schemas.openxmlformats.org/markup-compatibility/2006" xmlns:aink="http://schemas.microsoft.com/office/drawing/2016/ink" xmlns:am3d="http://schemas.microsoft.com/office/drawing/2017/model3d" xmlns:o="urn:schemas-microsoft-com:office:office" xmlns:oel="http://schemas.microsoft.com/office/2019/extlst" xmlns:r="http://schemas.openxmlformats.org/officeDocument/2006/relationships" xmlns:m="http://schemas.openxmlformats.org/officeDocument/2006/math" xmlns:v="urn:schemas-microsoft-com:vml" xmlns:wp14="http://schemas.microsoft.com/office/word/2010/wordprocessingDrawing" xmlns:wp="http://schemas.openxmlformats.org/drawingml/2006/wordprocessingDrawing" xmlns:w10="urn:schemas-microsoft-com:office:word" xmlns:w="http://schemas.openxmlformats.org/wordprocessingml/2006/main" xmlns:w14="http://schemas.microsoft.com/office/word/2010/wordml" xmlns:w15="http://schemas.microsoft.com/office/word/2012/wordml" xmlns:w16cex="http://schemas.microsoft.com/office/word/2018/wordml/cex" xmlns:w16cid="http://schemas.microsoft.com/office/word/2016/wordml/cid" xmlns:w16="http://schemas.microsoft.com/office/word/2018/wordml" xmlns:w16sdtdh="http://schemas.microsoft.com/office/word/2020/wordml/sdtdatahash" xmlns:w16se="http://schemas.microsoft.com/office/word/2015/wordml/symex" xmlns:wpg="http://schemas.microsoft.com/office/word/2010/wordprocessingGroup" xmlns:wpi="http://schemas.microsoft.com/office/word/2010/wordprocessingInk" xmlns:wne="http://schemas.microsoft.com/office/word/2006/wordml" xmlns:wps="http://schemas.microsoft.com/office/word/2010/wordprocessingShape" mc:Ignorable="w14 w15 w16se w16cid w16 w16cex w16sdtdh wp14">
   <w:footnote w:type="separator" w:id="-1">
     <w:p>
       <w:pPr>
@@ -4466,7 +4645,7 @@
 </file>
 
 <file path=word/header1.xml><?xml version="1.0" encoding="utf-8"?>
-<w:hdr xmlns:wpc="http://schemas.microsoft.com/office/word/2010/wordprocessingCanvas" xmlns:cx="http://schemas.microsoft.com/office/drawing/2014/chartex" xmlns:cx1="http://schemas.microsoft.com/office/drawing/2015/9/8/chartex" xmlns:cx2="http://schemas.microsoft.com/office/drawing/2015/10/21/chartex" xmlns:cx3="http://schemas.microsoft.com/office/drawing/2016/5/9/chartex" xmlns:cx4="http://schemas.microsoft.com/office/drawing/2016/5/10/chartex" xmlns:cx5="http://schemas.microsoft.com/office/drawing/2016/5/11/chartex" xmlns:cx6="http://schemas.microsoft.com/office/drawing/2016/5/12/chartex" xmlns:cx7="http://schemas.microsoft.com/office/drawing/2016/5/13/chartex" xmlns:cx8="http://schemas.microsoft.com/office/drawing/2016/5/14/chartex" xmlns:mc="http://schemas.openxmlformats.org/markup-compatibility/2006" xmlns:aink="http://schemas.microsoft.com/office/drawing/2016/ink" xmlns:am3d="http://schemas.microsoft.com/office/drawing/2017/model3d" xmlns:o="urn:schemas-microsoft-com:office:office" xmlns:oel="http://schemas.microsoft.com/office/2019/extlst" xmlns:r="http://schemas.openxmlformats.org/officeDocument/2006/relationships" xmlns:m="http://schemas.openxmlformats.org/officeDocument/2006/math" xmlns:v="urn:schemas-microsoft-com:vml" xmlns:wp14="http://schemas.microsoft.com/office/word/2010/wordprocessingDrawing" xmlns:wp="http://schemas.openxmlformats.org/drawingml/2006/wordprocessingDrawing" xmlns:w10="urn:schemas-microsoft-com:office:word" xmlns:w="http://schemas.openxmlformats.org/wordprocessingml/2006/main" xmlns:w14="http://schemas.microsoft.com/office/word/2010/wordml" xmlns:w15="http://schemas.microsoft.com/office/word/2012/wordml" xmlns:w16cex="http://schemas.microsoft.com/office/word/2018/wordml/cex" xmlns:w16cid="http://schemas.microsoft.com/office/word/2016/wordml/cid" xmlns:w16="http://schemas.microsoft.com/office/word/2018/wordml" xmlns:w16du="http://schemas.microsoft.com/office/word/2023/wordml/word16du" xmlns:w16sdtdh="http://schemas.microsoft.com/office/word/2020/wordml/sdtdatahash" xmlns:w16se="http://schemas.microsoft.com/office/word/2015/wordml/symex" xmlns:wpg="http://schemas.microsoft.com/office/word/2010/wordprocessingGroup" xmlns:wpi="http://schemas.microsoft.com/office/word/2010/wordprocessingInk" xmlns:wne="http://schemas.microsoft.com/office/word/2006/wordml" xmlns:wps="http://schemas.microsoft.com/office/word/2010/wordprocessingShape" mc:Ignorable="w14 w15 w16se w16cid w16 w16cex w16sdtdh w16du wp14">
+<w:hdr xmlns:wpc="http://schemas.microsoft.com/office/word/2010/wordprocessingCanvas" xmlns:cx="http://schemas.microsoft.com/office/drawing/2014/chartex" xmlns:cx1="http://schemas.microsoft.com/office/drawing/2015/9/8/chartex" xmlns:cx2="http://schemas.microsoft.com/office/drawing/2015/10/21/chartex" xmlns:cx3="http://schemas.microsoft.com/office/drawing/2016/5/9/chartex" xmlns:cx4="http://schemas.microsoft.com/office/drawing/2016/5/10/chartex" xmlns:cx5="http://schemas.microsoft.com/office/drawing/2016/5/11/chartex" xmlns:cx6="http://schemas.microsoft.com/office/drawing/2016/5/12/chartex" xmlns:cx7="http://schemas.microsoft.com/office/drawing/2016/5/13/chartex" xmlns:cx8="http://schemas.microsoft.com/office/drawing/2016/5/14/chartex" xmlns:mc="http://schemas.openxmlformats.org/markup-compatibility/2006" xmlns:aink="http://schemas.microsoft.com/office/drawing/2016/ink" xmlns:am3d="http://schemas.microsoft.com/office/drawing/2017/model3d" xmlns:o="urn:schemas-microsoft-com:office:office" xmlns:oel="http://schemas.microsoft.com/office/2019/extlst" xmlns:r="http://schemas.openxmlformats.org/officeDocument/2006/relationships" xmlns:m="http://schemas.openxmlformats.org/officeDocument/2006/math" xmlns:v="urn:schemas-microsoft-com:vml" xmlns:wp14="http://schemas.microsoft.com/office/word/2010/wordprocessingDrawing" xmlns:wp="http://schemas.openxmlformats.org/drawingml/2006/wordprocessingDrawing" xmlns:w10="urn:schemas-microsoft-com:office:word" xmlns:w="http://schemas.openxmlformats.org/wordprocessingml/2006/main" xmlns:w14="http://schemas.microsoft.com/office/word/2010/wordml" xmlns:w15="http://schemas.microsoft.com/office/word/2012/wordml" xmlns:w16cex="http://schemas.microsoft.com/office/word/2018/wordml/cex" xmlns:w16cid="http://schemas.microsoft.com/office/word/2016/wordml/cid" xmlns:w16="http://schemas.microsoft.com/office/word/2018/wordml" xmlns:w16sdtdh="http://schemas.microsoft.com/office/word/2020/wordml/sdtdatahash" xmlns:w16se="http://schemas.microsoft.com/office/word/2015/wordml/symex" xmlns:wpg="http://schemas.microsoft.com/office/word/2010/wordprocessingGroup" xmlns:wpi="http://schemas.microsoft.com/office/word/2010/wordprocessingInk" xmlns:wne="http://schemas.microsoft.com/office/word/2006/wordml" xmlns:wps="http://schemas.microsoft.com/office/word/2010/wordprocessingShape" mc:Ignorable="w14 w15 w16se w16cid w16 w16cex w16sdtdh wp14">
   <w:p>
     <w:pPr>
       <w:pStyle w:val="Header"/>
@@ -4476,7 +4655,7 @@
 </file>
 
 <file path=word/numbering.xml><?xml version="1.0" encoding="utf-8"?>
-<w:numbering xmlns:wpc="http://schemas.microsoft.com/office/word/2010/wordprocessingCanvas" xmlns:cx="http://schemas.microsoft.com/office/drawing/2014/chartex" xmlns:cx1="http://schemas.microsoft.com/office/drawing/2015/9/8/chartex" xmlns:cx2="http://schemas.microsoft.com/office/drawing/2015/10/21/chartex" xmlns:cx3="http://schemas.microsoft.com/office/drawing/2016/5/9/chartex" xmlns:cx4="http://schemas.microsoft.com/office/drawing/2016/5/10/chartex" xmlns:cx5="http://schemas.microsoft.com/office/drawing/2016/5/11/chartex" xmlns:cx6="http://schemas.microsoft.com/office/drawing/2016/5/12/chartex" xmlns:cx7="http://schemas.microsoft.com/office/drawing/2016/5/13/chartex" xmlns:cx8="http://schemas.microsoft.com/office/drawing/2016/5/14/chartex" xmlns:mc="http://schemas.openxmlformats.org/markup-compatibility/2006" xmlns:aink="http://schemas.microsoft.com/office/drawing/2016/ink" xmlns:am3d="http://schemas.microsoft.com/office/drawing/2017/model3d" xmlns:o="urn:schemas-microsoft-com:office:office" xmlns:oel="http://schemas.microsoft.com/office/2019/extlst" xmlns:r="http://schemas.openxmlformats.org/officeDocument/2006/relationships" xmlns:m="http://schemas.openxmlformats.org/officeDocument/2006/math" xmlns:v="urn:schemas-microsoft-com:vml" xmlns:wp14="http://schemas.microsoft.com/office/word/2010/wordprocessingDrawing" xmlns:wp="http://schemas.openxmlformats.org/drawingml/2006/wordprocessingDrawing" xmlns:w10="urn:schemas-microsoft-com:office:word" xmlns:w="http://schemas.openxmlformats.org/wordprocessingml/2006/main" xmlns:w14="http://schemas.microsoft.com/office/word/2010/wordml" xmlns:w15="http://schemas.microsoft.com/office/word/2012/wordml" xmlns:w16cex="http://schemas.microsoft.com/office/word/2018/wordml/cex" xmlns:w16cid="http://schemas.microsoft.com/office/word/2016/wordml/cid" xmlns:w16="http://schemas.microsoft.com/office/word/2018/wordml" xmlns:w16du="http://schemas.microsoft.com/office/word/2023/wordml/word16du" xmlns:w16sdtdh="http://schemas.microsoft.com/office/word/2020/wordml/sdtdatahash" xmlns:w16se="http://schemas.microsoft.com/office/word/2015/wordml/symex" xmlns:wpg="http://schemas.microsoft.com/office/word/2010/wordprocessingGroup" xmlns:wpi="http://schemas.microsoft.com/office/word/2010/wordprocessingInk" xmlns:wne="http://schemas.microsoft.com/office/word/2006/wordml" xmlns:wps="http://schemas.microsoft.com/office/word/2010/wordprocessingShape" mc:Ignorable="w14 w15 w16se w16cid w16 w16cex w16sdtdh w16du wp14">
+<w:numbering xmlns:wpc="http://schemas.microsoft.com/office/word/2010/wordprocessingCanvas" xmlns:cx="http://schemas.microsoft.com/office/drawing/2014/chartex" xmlns:cx1="http://schemas.microsoft.com/office/drawing/2015/9/8/chartex" xmlns:cx2="http://schemas.microsoft.com/office/drawing/2015/10/21/chartex" xmlns:cx3="http://schemas.microsoft.com/office/drawing/2016/5/9/chartex" xmlns:cx4="http://schemas.microsoft.com/office/drawing/2016/5/10/chartex" xmlns:cx5="http://schemas.microsoft.com/office/drawing/2016/5/11/chartex" xmlns:cx6="http://schemas.microsoft.com/office/drawing/2016/5/12/chartex" xmlns:cx7="http://schemas.microsoft.com/office/drawing/2016/5/13/chartex" xmlns:cx8="http://schemas.microsoft.com/office/drawing/2016/5/14/chartex" xmlns:mc="http://schemas.openxmlformats.org/markup-compatibility/2006" xmlns:aink="http://schemas.microsoft.com/office/drawing/2016/ink" xmlns:am3d="http://schemas.microsoft.com/office/drawing/2017/model3d" xmlns:o="urn:schemas-microsoft-com:office:office" xmlns:oel="http://schemas.microsoft.com/office/2019/extlst" xmlns:r="http://schemas.openxmlformats.org/officeDocument/2006/relationships" xmlns:m="http://schemas.openxmlformats.org/officeDocument/2006/math" xmlns:v="urn:schemas-microsoft-com:vml" xmlns:wp14="http://schemas.microsoft.com/office/word/2010/wordprocessingDrawing" xmlns:wp="http://schemas.openxmlformats.org/drawingml/2006/wordprocessingDrawing" xmlns:w10="urn:schemas-microsoft-com:office:word" xmlns:w="http://schemas.openxmlformats.org/wordprocessingml/2006/main" xmlns:w14="http://schemas.microsoft.com/office/word/2010/wordml" xmlns:w15="http://schemas.microsoft.com/office/word/2012/wordml" xmlns:w16cex="http://schemas.microsoft.com/office/word/2018/wordml/cex" xmlns:w16cid="http://schemas.microsoft.com/office/word/2016/wordml/cid" xmlns:w16="http://schemas.microsoft.com/office/word/2018/wordml" xmlns:w16sdtdh="http://schemas.microsoft.com/office/word/2020/wordml/sdtdatahash" xmlns:w16se="http://schemas.microsoft.com/office/word/2015/wordml/symex" xmlns:wpg="http://schemas.microsoft.com/office/word/2010/wordprocessingGroup" xmlns:wpi="http://schemas.microsoft.com/office/word/2010/wordprocessingInk" xmlns:wne="http://schemas.microsoft.com/office/word/2006/wordml" xmlns:wps="http://schemas.microsoft.com/office/word/2010/wordprocessingShape" mc:Ignorable="w14 w15 w16se w16cid w16 w16cex w16sdtdh wp14">
   <w:abstractNum w:abstractNumId="0" w15:restartNumberingAfterBreak="0">
     <w:nsid w:val="73606A3D"/>
     <w:multiLevelType w:val="hybridMultilevel"/>
@@ -4597,7 +4776,7 @@
 </file>
 
 <file path=word/styles.xml><?xml version="1.0" encoding="utf-8"?>
-<w:styles xmlns:mc="http://schemas.openxmlformats.org/markup-compatibility/2006" xmlns:r="http://schemas.openxmlformats.org/officeDocument/2006/relationships" xmlns:w="http://schemas.openxmlformats.org/wordprocessingml/2006/main" xmlns:w14="http://schemas.microsoft.com/office/word/2010/wordml" xmlns:w15="http://schemas.microsoft.com/office/word/2012/wordml" xmlns:w16cex="http://schemas.microsoft.com/office/word/2018/wordml/cex" xmlns:w16cid="http://schemas.microsoft.com/office/word/2016/wordml/cid" xmlns:w16="http://schemas.microsoft.com/office/word/2018/wordml" xmlns:w16du="http://schemas.microsoft.com/office/word/2023/wordml/word16du" xmlns:w16sdtdh="http://schemas.microsoft.com/office/word/2020/wordml/sdtdatahash" xmlns:w16se="http://schemas.microsoft.com/office/word/2015/wordml/symex" mc:Ignorable="w14 w15 w16se w16cid w16 w16cex w16sdtdh w16du">
+<w:styles xmlns:mc="http://schemas.openxmlformats.org/markup-compatibility/2006" xmlns:r="http://schemas.openxmlformats.org/officeDocument/2006/relationships" xmlns:w="http://schemas.openxmlformats.org/wordprocessingml/2006/main" xmlns:w14="http://schemas.microsoft.com/office/word/2010/wordml" xmlns:w15="http://schemas.microsoft.com/office/word/2012/wordml" xmlns:w16cex="http://schemas.microsoft.com/office/word/2018/wordml/cex" xmlns:w16cid="http://schemas.microsoft.com/office/word/2016/wordml/cid" xmlns:w16="http://schemas.microsoft.com/office/word/2018/wordml" xmlns:w16sdtdh="http://schemas.microsoft.com/office/word/2020/wordml/sdtdatahash" xmlns:w16se="http://schemas.microsoft.com/office/word/2015/wordml/symex" mc:Ignorable="w14 w15 w16se w16cid w16 w16cex w16sdtdh">
   <w:docDefaults>
     <w:rPrDefault>
       <w:rPr>

</xml_diff>